<commit_message>
Added Pseudo codes and analysis
</commit_message>
<xml_diff>
--- a/FIRSTNAME_LASTNAME_CS7IS2_2019_Final_Report_word.docx
+++ b/FIRSTNAME_LASTNAME_CS7IS2_2019_Final_Report_word.docx
@@ -154,7 +154,7 @@
           <w:vertAlign w:val="baseline"/>
         </w:rPr>
       </w:pPr>
-      <w:hyperlink r:id="rId9">
+      <w:hyperlink r:id="rId7">
         <w:r>
           <w:rPr>
             <w:rFonts w:ascii="Times" w:cs="Times" w:eastAsia="Times" w:hAnsi="Times"/>
@@ -190,7 +190,7 @@
         </w:rPr>
         <w:t xml:space="preserve">, </w:t>
       </w:r>
-      <w:hyperlink r:id="rId10">
+      <w:hyperlink r:id="rId8">
         <w:r>
           <w:rPr>
             <w:rFonts w:ascii="Times" w:cs="Times" w:eastAsia="Times" w:hAnsi="Times"/>
@@ -226,7 +226,7 @@
         </w:rPr>
         <w:t xml:space="preserve">, </w:t>
       </w:r>
-      <w:hyperlink r:id="rId11">
+      <w:hyperlink r:id="rId9">
         <w:r>
           <w:rPr>
             <w:rFonts w:ascii="Times" w:cs="Times" w:eastAsia="Times" w:hAnsi="Times"/>
@@ -262,7 +262,7 @@
         </w:rPr>
         <w:t xml:space="preserve">, </w:t>
       </w:r>
-      <w:hyperlink r:id="rId12">
+      <w:hyperlink r:id="rId10">
         <w:r>
           <w:rPr>
             <w:rFonts w:ascii="Times" w:cs="Times" w:eastAsia="Times" w:hAnsi="Times"/>
@@ -298,7 +298,7 @@
         </w:rPr>
         <w:t xml:space="preserve">, </w:t>
       </w:r>
-      <w:hyperlink r:id="rId13">
+      <w:hyperlink r:id="rId11">
         <w:r>
           <w:rPr>
             <w:rFonts w:ascii="Times" w:cs="Times" w:eastAsia="Times" w:hAnsi="Times"/>
@@ -352,8 +352,7 @@
         <w:ind w:left="567" w:right="567" w:firstLine="0"/>
         <w:jc w:val="both"/>
         <w:rPr>
-          <w:sz w:val="18"/>
-          <w:szCs w:val="18"/>
+          <w:vertAlign w:val="baseline"/>
         </w:rPr>
       </w:pPr>
       <w:r>
@@ -397,456 +396,6 @@
           <w:rtl w:val="0"/>
         </w:rPr>
         <w:t xml:space="preserve">’s tour problem on the chess board is an especial but intriguing tour problem.  In this paper we propose some novel algorithms based on the neural networks and ant colony optimization and compare their performance against the existing algorithms like depth first search, A*, recursive backtracking and Warnsdorff’s algorithm.</w:t>
-      </w:r>
-    </w:p>
-    <w:p>
-      <w:pPr>
-        <w:keepNext w:val="0"/>
-        <w:keepLines w:val="0"/>
-        <w:widowControl w:val="1"/>
-        <w:pBdr>
-          <w:top w:space="0" w:sz="0" w:val="nil"/>
-          <w:left w:space="0" w:sz="0" w:val="nil"/>
-          <w:bottom w:space="0" w:sz="0" w:val="nil"/>
-          <w:right w:space="0" w:sz="0" w:val="nil"/>
-          <w:between w:space="0" w:sz="0" w:val="nil"/>
-        </w:pBdr>
-        <w:shd w:fill="auto" w:val="clear"/>
-        <w:spacing w:after="120" w:before="600" w:line="240" w:lineRule="auto"/>
-        <w:ind w:left="567" w:right="567" w:firstLine="0"/>
-        <w:jc w:val="both"/>
-        <w:rPr>
-          <w:rFonts w:ascii="Times" w:cs="Times" w:eastAsia="Times" w:hAnsi="Times"/>
-          <w:b w:val="0"/>
-          <w:i w:val="0"/>
-          <w:smallCaps w:val="0"/>
-          <w:strike w:val="0"/>
-          <w:color w:val="000000"/>
-          <w:sz w:val="18"/>
-          <w:szCs w:val="18"/>
-          <w:u w:val="none"/>
-          <w:shd w:fill="auto" w:val="clear"/>
-          <w:vertAlign w:val="baseline"/>
-        </w:rPr>
-      </w:pPr>
-      <w:r>
-        <w:rPr>
-          <w:rFonts w:ascii="Times" w:cs="Times" w:eastAsia="Times" w:hAnsi="Times"/>
-          <w:b w:val="0"/>
-          <w:i w:val="0"/>
-          <w:smallCaps w:val="0"/>
-          <w:strike w:val="0"/>
-          <w:color w:val="000000"/>
-          <w:sz w:val="18"/>
-          <w:szCs w:val="18"/>
-          <w:u w:val="none"/>
-          <w:shd w:fill="auto" w:val="clear"/>
-          <w:vertAlign w:val="baseline"/>
-          <w:rtl w:val="0"/>
-        </w:rPr>
-        <w:t xml:space="preserve"> The abstract must not include any figures or table.</w:t>
-      </w:r>
-    </w:p>
-    <w:p>
-      <w:pPr>
-        <w:keepNext w:val="0"/>
-        <w:keepLines w:val="0"/>
-        <w:widowControl w:val="1"/>
-        <w:pBdr>
-          <w:top w:space="0" w:sz="0" w:val="nil"/>
-          <w:left w:space="0" w:sz="0" w:val="nil"/>
-          <w:bottom w:space="0" w:sz="0" w:val="nil"/>
-          <w:right w:space="0" w:sz="0" w:val="nil"/>
-          <w:between w:space="0" w:sz="0" w:val="nil"/>
-        </w:pBdr>
-        <w:shd w:fill="auto" w:val="clear"/>
-        <w:spacing w:after="0" w:before="0" w:line="240" w:lineRule="auto"/>
-        <w:ind w:left="0" w:right="0" w:firstLine="0"/>
-        <w:jc w:val="both"/>
-        <w:rPr>
-          <w:rFonts w:ascii="Times" w:cs="Times" w:eastAsia="Times" w:hAnsi="Times"/>
-          <w:b w:val="0"/>
-          <w:i w:val="0"/>
-          <w:smallCaps w:val="0"/>
-          <w:strike w:val="0"/>
-          <w:color w:val="000000"/>
-          <w:sz w:val="20"/>
-          <w:szCs w:val="20"/>
-          <w:u w:val="none"/>
-          <w:shd w:fill="auto" w:val="clear"/>
-          <w:vertAlign w:val="baseline"/>
-        </w:rPr>
-      </w:pPr>
-      <w:r>
-        <w:rPr>
-          <w:rtl w:val="0"/>
-        </w:rPr>
-      </w:r>
-    </w:p>
-    <w:p>
-      <w:pPr>
-        <w:keepNext w:val="0"/>
-        <w:keepLines w:val="0"/>
-        <w:widowControl w:val="1"/>
-        <w:pBdr>
-          <w:top w:space="0" w:sz="0" w:val="nil"/>
-          <w:left w:space="0" w:sz="0" w:val="nil"/>
-          <w:bottom w:space="0" w:sz="0" w:val="nil"/>
-          <w:right w:space="0" w:sz="0" w:val="nil"/>
-          <w:between w:space="0" w:sz="0" w:val="nil"/>
-        </w:pBdr>
-        <w:shd w:fill="auto" w:val="clear"/>
-        <w:spacing w:after="0" w:before="0" w:line="240" w:lineRule="auto"/>
-        <w:ind w:left="0" w:right="0" w:firstLine="0"/>
-        <w:jc w:val="both"/>
-        <w:rPr>
-          <w:rFonts w:ascii="Times" w:cs="Times" w:eastAsia="Times" w:hAnsi="Times"/>
-          <w:b w:val="0"/>
-          <w:i w:val="0"/>
-          <w:smallCaps w:val="0"/>
-          <w:strike w:val="0"/>
-          <w:color w:val="000000"/>
-          <w:sz w:val="20"/>
-          <w:szCs w:val="20"/>
-          <w:u w:val="none"/>
-          <w:shd w:fill="auto" w:val="clear"/>
-          <w:vertAlign w:val="baseline"/>
-        </w:rPr>
-      </w:pPr>
-      <w:r>
-        <w:rPr>
-          <w:rFonts w:ascii="Times" w:cs="Times" w:eastAsia="Times" w:hAnsi="Times"/>
-          <w:b w:val="0"/>
-          <w:i w:val="0"/>
-          <w:smallCaps w:val="0"/>
-          <w:strike w:val="0"/>
-          <w:color w:val="000000"/>
-          <w:sz w:val="20"/>
-          <w:szCs w:val="20"/>
-          <w:u w:val="none"/>
-          <w:shd w:fill="auto" w:val="clear"/>
-          <w:vertAlign w:val="baseline"/>
-          <w:rtl w:val="0"/>
-        </w:rPr>
-        <w:t xml:space="preserve">This document is a guideline for writing the final report for the CS7IS2 module </w:t>
-      </w:r>
-      <w:r>
-        <w:rPr>
-          <w:rFonts w:ascii="Times" w:cs="Times" w:eastAsia="Times" w:hAnsi="Times"/>
-          <w:b w:val="0"/>
-          <w:i w:val="1"/>
-          <w:smallCaps w:val="0"/>
-          <w:strike w:val="0"/>
-          <w:color w:val="000000"/>
-          <w:sz w:val="20"/>
-          <w:szCs w:val="20"/>
-          <w:u w:val="none"/>
-          <w:shd w:fill="auto" w:val="clear"/>
-          <w:vertAlign w:val="baseline"/>
-          <w:rtl w:val="0"/>
-        </w:rPr>
-        <w:t xml:space="preserve">Artificial Intelligence</w:t>
-      </w:r>
-      <w:r>
-        <w:rPr>
-          <w:rFonts w:ascii="Times" w:cs="Times" w:eastAsia="Times" w:hAnsi="Times"/>
-          <w:b w:val="0"/>
-          <w:i w:val="0"/>
-          <w:smallCaps w:val="0"/>
-          <w:strike w:val="0"/>
-          <w:color w:val="000000"/>
-          <w:sz w:val="20"/>
-          <w:szCs w:val="20"/>
-          <w:u w:val="none"/>
-          <w:shd w:fill="auto" w:val="clear"/>
-          <w:vertAlign w:val="baseline"/>
-          <w:rtl w:val="0"/>
-        </w:rPr>
-        <w:t xml:space="preserve">. You should follow its general structure as shown below.</w:t>
-      </w:r>
-    </w:p>
-    <w:p>
-      <w:pPr>
-        <w:keepNext w:val="0"/>
-        <w:keepLines w:val="0"/>
-        <w:widowControl w:val="1"/>
-        <w:pBdr>
-          <w:top w:space="0" w:sz="0" w:val="nil"/>
-          <w:left w:space="0" w:sz="0" w:val="nil"/>
-          <w:bottom w:space="0" w:sz="0" w:val="nil"/>
-          <w:right w:space="0" w:sz="0" w:val="nil"/>
-          <w:between w:space="0" w:sz="0" w:val="nil"/>
-        </w:pBdr>
-        <w:shd w:fill="auto" w:val="clear"/>
-        <w:spacing w:after="0" w:before="0" w:line="240" w:lineRule="auto"/>
-        <w:ind w:left="0" w:right="0" w:firstLine="0"/>
-        <w:jc w:val="both"/>
-        <w:rPr>
-          <w:rFonts w:ascii="Times" w:cs="Times" w:eastAsia="Times" w:hAnsi="Times"/>
-          <w:b w:val="0"/>
-          <w:i w:val="0"/>
-          <w:smallCaps w:val="0"/>
-          <w:strike w:val="0"/>
-          <w:color w:val="000000"/>
-          <w:sz w:val="20"/>
-          <w:szCs w:val="20"/>
-          <w:u w:val="none"/>
-          <w:shd w:fill="auto" w:val="clear"/>
-          <w:vertAlign w:val="baseline"/>
-        </w:rPr>
-      </w:pPr>
-      <w:r>
-        <w:rPr>
-          <w:rFonts w:ascii="Times" w:cs="Times" w:eastAsia="Times" w:hAnsi="Times"/>
-          <w:b w:val="0"/>
-          <w:i w:val="0"/>
-          <w:smallCaps w:val="0"/>
-          <w:strike w:val="0"/>
-          <w:color w:val="000000"/>
-          <w:sz w:val="20"/>
-          <w:szCs w:val="20"/>
-          <w:u w:val="none"/>
-          <w:shd w:fill="auto" w:val="clear"/>
-          <w:vertAlign w:val="baseline"/>
-          <w:rtl w:val="0"/>
-        </w:rPr>
-        <w:t xml:space="preserve">You should not change its format (font, size, margin, space, etc.). </w:t>
-      </w:r>
-    </w:p>
-    <w:p>
-      <w:pPr>
-        <w:keepNext w:val="0"/>
-        <w:keepLines w:val="0"/>
-        <w:widowControl w:val="1"/>
-        <w:pBdr>
-          <w:top w:space="0" w:sz="0" w:val="nil"/>
-          <w:left w:space="0" w:sz="0" w:val="nil"/>
-          <w:bottom w:space="0" w:sz="0" w:val="nil"/>
-          <w:right w:space="0" w:sz="0" w:val="nil"/>
-          <w:between w:space="0" w:sz="0" w:val="nil"/>
-        </w:pBdr>
-        <w:shd w:fill="auto" w:val="clear"/>
-        <w:spacing w:after="0" w:before="0" w:line="240" w:lineRule="auto"/>
-        <w:ind w:left="0" w:right="0" w:firstLine="0"/>
-        <w:jc w:val="both"/>
-        <w:rPr>
-          <w:rFonts w:ascii="Times" w:cs="Times" w:eastAsia="Times" w:hAnsi="Times"/>
-          <w:b w:val="0"/>
-          <w:i w:val="0"/>
-          <w:smallCaps w:val="0"/>
-          <w:strike w:val="0"/>
-          <w:color w:val="000000"/>
-          <w:sz w:val="20"/>
-          <w:szCs w:val="20"/>
-          <w:u w:val="none"/>
-          <w:shd w:fill="auto" w:val="clear"/>
-          <w:vertAlign w:val="baseline"/>
-        </w:rPr>
-      </w:pPr>
-      <w:r>
-        <w:rPr>
-          <w:rFonts w:ascii="Times" w:cs="Times" w:eastAsia="Times" w:hAnsi="Times"/>
-          <w:b w:val="0"/>
-          <w:i w:val="0"/>
-          <w:smallCaps w:val="0"/>
-          <w:strike w:val="0"/>
-          <w:color w:val="000000"/>
-          <w:sz w:val="20"/>
-          <w:szCs w:val="20"/>
-          <w:u w:val="none"/>
-          <w:shd w:fill="auto" w:val="clear"/>
-          <w:vertAlign w:val="baseline"/>
-          <w:rtl w:val="0"/>
-        </w:rPr>
-        <w:t xml:space="preserve">Report that not comply to the format or exceed the maximum length will be penalised (-5 marks).</w:t>
-      </w:r>
-    </w:p>
-    <w:p>
-      <w:pPr>
-        <w:ind w:firstLine="0"/>
-        <w:rPr>
-          <w:vertAlign w:val="baseline"/>
-        </w:rPr>
-      </w:pPr>
-      <w:r>
-        <w:rPr>
-          <w:vertAlign w:val="baseline"/>
-          <w:rtl w:val="0"/>
-        </w:rPr>
-        <w:t xml:space="preserve">Brevity is desirable in communication, however you should provide all those details necessary for the good understanding of the described methods and algorithms. </w:t>
-      </w:r>
-    </w:p>
-    <w:p>
-      <w:pPr>
-        <w:ind w:firstLine="0"/>
-        <w:rPr>
-          <w:vertAlign w:val="baseline"/>
-        </w:rPr>
-      </w:pPr>
-      <w:r>
-        <w:rPr>
-          <w:vertAlign w:val="baseline"/>
-          <w:rtl w:val="0"/>
-        </w:rPr>
-        <w:t xml:space="preserve">The report will be graded on the basis of:</w:t>
-      </w:r>
-    </w:p>
-    <w:p>
-      <w:pPr>
-        <w:numPr>
-          <w:ilvl w:val="0"/>
-          <w:numId w:val="3"/>
-        </w:numPr>
-        <w:ind w:left="720" w:hanging="360"/>
-        <w:rPr>
-          <w:vertAlign w:val="baseline"/>
-        </w:rPr>
-      </w:pPr>
-      <w:r>
-        <w:rPr>
-          <w:vertAlign w:val="baseline"/>
-          <w:rtl w:val="0"/>
-        </w:rPr>
-        <w:t xml:space="preserve">Originality;</w:t>
-      </w:r>
-    </w:p>
-    <w:p>
-      <w:pPr>
-        <w:numPr>
-          <w:ilvl w:val="0"/>
-          <w:numId w:val="3"/>
-        </w:numPr>
-        <w:ind w:left="720" w:hanging="360"/>
-        <w:rPr>
-          <w:vertAlign w:val="baseline"/>
-        </w:rPr>
-      </w:pPr>
-      <w:r>
-        <w:rPr>
-          <w:vertAlign w:val="baseline"/>
-          <w:rtl w:val="0"/>
-        </w:rPr>
-        <w:t xml:space="preserve">Technical soundness;</w:t>
-      </w:r>
-    </w:p>
-    <w:p>
-      <w:pPr>
-        <w:numPr>
-          <w:ilvl w:val="0"/>
-          <w:numId w:val="3"/>
-        </w:numPr>
-        <w:ind w:left="720" w:hanging="360"/>
-        <w:rPr>
-          <w:vertAlign w:val="baseline"/>
-        </w:rPr>
-      </w:pPr>
-      <w:r>
-        <w:rPr>
-          <w:vertAlign w:val="baseline"/>
-          <w:rtl w:val="0"/>
-        </w:rPr>
-        <w:t xml:space="preserve">Organisation;</w:t>
-      </w:r>
-    </w:p>
-    <w:p>
-      <w:pPr>
-        <w:numPr>
-          <w:ilvl w:val="0"/>
-          <w:numId w:val="3"/>
-        </w:numPr>
-        <w:ind w:left="720" w:hanging="360"/>
-        <w:rPr>
-          <w:vertAlign w:val="baseline"/>
-        </w:rPr>
-      </w:pPr>
-      <w:r>
-        <w:rPr>
-          <w:vertAlign w:val="baseline"/>
-          <w:rtl w:val="0"/>
-        </w:rPr>
-        <w:t xml:space="preserve">Clarity of presentation</w:t>
-      </w:r>
-    </w:p>
-    <w:p>
-      <w:pPr>
-        <w:numPr>
-          <w:ilvl w:val="0"/>
-          <w:numId w:val="3"/>
-        </w:numPr>
-        <w:ind w:left="720" w:hanging="360"/>
-        <w:rPr>
-          <w:vertAlign w:val="baseline"/>
-        </w:rPr>
-      </w:pPr>
-      <w:r>
-        <w:rPr>
-          <w:vertAlign w:val="baseline"/>
-          <w:rtl w:val="0"/>
-        </w:rPr>
-        <w:t xml:space="preserve">Adequacy of bibliography/Results (this last point strongly depends on the type of report)</w:t>
-      </w:r>
-    </w:p>
-    <w:p>
-      <w:pPr>
-        <w:ind w:firstLine="0"/>
-        <w:rPr>
-          <w:vertAlign w:val="baseline"/>
-        </w:rPr>
-      </w:pPr>
-      <w:r>
-        <w:rPr>
-          <w:rtl w:val="0"/>
-        </w:rPr>
-      </w:r>
-    </w:p>
-    <w:p>
-      <w:pPr>
-        <w:ind w:firstLine="0"/>
-        <w:rPr>
-          <w:vertAlign w:val="baseline"/>
-        </w:rPr>
-      </w:pPr>
-      <w:r>
-        <w:rPr>
-          <w:b w:val="1"/>
-          <w:vertAlign w:val="baseline"/>
-          <w:rtl w:val="0"/>
-        </w:rPr>
-        <w:t xml:space="preserve">Your report should provide a survey and an experimental comparison of multiple solution approaches to a particular problem. This is a critical review of at least three papers that significantly contributed to advance the state-of-the-art for the problem you are analysing. It should not be a mere summary of the papers. You are expected to conduct an analytical review of the methods under analysis to try to find </w:t>
-      </w:r>
-      <w:r>
-        <w:rPr>
-          <w:b w:val="1"/>
-          <w:highlight w:val="yellow"/>
-          <w:vertAlign w:val="baseline"/>
-          <w:rtl w:val="0"/>
-        </w:rPr>
-        <w:t xml:space="preserve">common aspect and differences,</w:t>
-      </w:r>
-      <w:r>
-        <w:rPr>
-          <w:b w:val="1"/>
-          <w:vertAlign w:val="baseline"/>
-          <w:rtl w:val="0"/>
-        </w:rPr>
-        <w:t xml:space="preserve"> </w:t>
-      </w:r>
-      <w:r>
-        <w:rPr>
-          <w:b w:val="1"/>
-          <w:highlight w:val="yellow"/>
-          <w:vertAlign w:val="baseline"/>
-          <w:rtl w:val="0"/>
-        </w:rPr>
-        <w:t xml:space="preserve">connections </w:t>
-      </w:r>
-      <w:r>
-        <w:rPr>
-          <w:b w:val="1"/>
-          <w:vertAlign w:val="baseline"/>
-          <w:rtl w:val="0"/>
-        </w:rPr>
-        <w:t xml:space="preserve">between methods, drawbacks and open problems. Unless the faced problem has emerged recently, students should choose their papers by diversifying the range of approaches used to solve the problem. A good guideline could be to choose a paper from a decade or two ago, and a couple of more recent papers. You need to experimentally evaluate approaches in a simulation of a problem, in a range of scenarios, and analyse the pros and cons of each approach.</w:t>
       </w:r>
       <w:r>
         <w:rPr>
@@ -1000,14 +549,6 @@
         </w:rPr>
         <w:t xml:space="preserve">The </w:t>
       </w:r>
-      <w:sdt>
-        <w:sdtPr>
-          <w:tag w:val="goog_rdk_0"/>
-        </w:sdtPr>
-        <w:sdtContent>
-          <w:commentRangeStart w:id="0"/>
-        </w:sdtContent>
-      </w:sdt>
       <w:r>
         <w:rPr>
           <w:rFonts w:ascii="Times" w:cs="Times" w:eastAsia="Times" w:hAnsi="Times"/>
@@ -1025,10 +566,6 @@
         </w:rPr>
         <w:t xml:space="preserve">Knight’s tour problem</w:t>
       </w:r>
-      <w:commentRangeEnd w:id="0"/>
-      <w:r>
-        <w:commentReference w:id="0"/>
-      </w:r>
       <w:r>
         <w:rPr>
           <w:rFonts w:ascii="Times" w:cs="Times" w:eastAsia="Times" w:hAnsi="Times"/>
@@ -1203,9 +740,7 @@
     <w:p>
       <w:pPr>
         <w:ind w:firstLine="0"/>
-        <w:rPr>
-          <w:vertAlign w:val="baseline"/>
-        </w:rPr>
+        <w:rPr/>
       </w:pPr>
       <w:r>
         <w:rPr>
@@ -1227,26 +762,33 @@
         </w:rPr>
         <w:t xml:space="preserve"> in section 3. The comparisons of performance evaluations for different algorithms are discussed in Section 4. A conclusion section is added at last. </w:t>
       </w:r>
-    </w:p>
-    <w:p>
-      <w:pPr>
-        <w:keepNext w:val="1"/>
-        <w:keepLines w:val="1"/>
-        <w:widowControl w:val="1"/>
-        <w:pBdr>
-          <w:top w:space="0" w:sz="0" w:val="nil"/>
-          <w:left w:space="0" w:sz="0" w:val="nil"/>
-          <w:bottom w:space="0" w:sz="0" w:val="nil"/>
-          <w:right w:space="0" w:sz="0" w:val="nil"/>
-          <w:between w:space="0" w:sz="0" w:val="nil"/>
-        </w:pBdr>
-        <w:shd w:fill="auto" w:val="clear"/>
-        <w:tabs>
-          <w:tab w:val="left" w:pos="2408"/>
-        </w:tabs>
-        <w:spacing w:after="280" w:before="520" w:line="240" w:lineRule="auto"/>
-        <w:ind w:left="0" w:right="0" w:firstLine="0"/>
-        <w:jc w:val="both"/>
+      <w:r>
+        <w:rPr>
+          <w:rtl w:val="0"/>
+        </w:rPr>
+      </w:r>
+    </w:p>
+    <w:p>
+      <w:pPr>
+        <w:ind w:firstLine="0"/>
+        <w:rPr/>
+      </w:pPr>
+      <w:r>
+        <w:rPr>
+          <w:rtl w:val="0"/>
+        </w:rPr>
+      </w:r>
+    </w:p>
+    <w:p>
+      <w:pPr>
+        <w:ind w:firstLine="0"/>
+        <w:rPr>
+          <w:b w:val="1"/>
+          <w:sz w:val="24"/>
+          <w:szCs w:val="24"/>
+        </w:rPr>
+      </w:pPr>
+      <w:r>
         <w:rPr>
           <w:rFonts w:ascii="Times" w:cs="Times" w:eastAsia="Times" w:hAnsi="Times"/>
           <w:b w:val="1"/>
@@ -1259,45 +801,20 @@
           <w:u w:val="none"/>
           <w:shd w:fill="auto" w:val="clear"/>
           <w:vertAlign w:val="baseline"/>
-        </w:rPr>
-      </w:pPr>
-      <w:r>
-        <w:rPr>
-          <w:rFonts w:ascii="Times" w:cs="Times" w:eastAsia="Times" w:hAnsi="Times"/>
-          <w:b w:val="1"/>
-          <w:i w:val="0"/>
-          <w:smallCaps w:val="0"/>
-          <w:strike w:val="0"/>
-          <w:color w:val="000000"/>
-          <w:sz w:val="24"/>
-          <w:szCs w:val="24"/>
-          <w:u w:val="none"/>
-          <w:shd w:fill="auto" w:val="clear"/>
-          <w:vertAlign w:val="baseline"/>
           <w:rtl w:val="0"/>
         </w:rPr>
         <w:t xml:space="preserve">2   Related Work</w:t>
-        <w:tab/>
-      </w:r>
-    </w:p>
-    <w:p>
-      <w:pPr>
-        <w:keepNext w:val="1"/>
-        <w:keepLines w:val="1"/>
-        <w:widowControl w:val="1"/>
-        <w:pBdr>
-          <w:top w:space="0" w:sz="0" w:val="nil"/>
-          <w:left w:space="0" w:sz="0" w:val="nil"/>
-          <w:bottom w:space="0" w:sz="0" w:val="nil"/>
-          <w:right w:space="0" w:sz="0" w:val="nil"/>
-          <w:between w:space="0" w:sz="0" w:val="nil"/>
-        </w:pBdr>
-        <w:shd w:fill="auto" w:val="clear"/>
-        <w:tabs>
-          <w:tab w:val="left" w:pos="454"/>
-        </w:tabs>
-        <w:spacing w:after="0" w:before="520" w:line="240" w:lineRule="auto"/>
-        <w:ind w:left="0" w:right="0" w:firstLine="0"/>
+      </w:r>
+      <w:r>
+        <w:rPr>
+          <w:rtl w:val="0"/>
+        </w:rPr>
+      </w:r>
+    </w:p>
+    <w:p>
+      <w:pPr>
+        <w:spacing w:before="200" w:lineRule="auto"/>
+        <w:ind w:left="0" w:firstLine="0"/>
         <w:rPr/>
       </w:pPr>
       <w:r>
@@ -1683,7 +1200,7 @@
                     <pic:cNvPicPr preferRelativeResize="0"/>
                   </pic:nvPicPr>
                   <pic:blipFill>
-                    <a:blip r:embed="rId14"/>
+                    <a:blip r:embed="rId12"/>
                     <a:srcRect b="0" l="0" r="0" t="0"/>
                     <a:stretch>
                       <a:fillRect/>
@@ -2067,7 +1584,7 @@
       <w:pPr>
         <w:numPr>
           <w:ilvl w:val="0"/>
-          <w:numId w:val="5"/>
+          <w:numId w:val="6"/>
         </w:numPr>
         <w:ind w:left="720" w:hanging="360"/>
         <w:rPr>
@@ -2085,7 +1602,7 @@
       <w:pPr>
         <w:numPr>
           <w:ilvl w:val="0"/>
-          <w:numId w:val="5"/>
+          <w:numId w:val="6"/>
         </w:numPr>
         <w:ind w:left="720" w:hanging="360"/>
         <w:rPr>
@@ -2103,7 +1620,7 @@
       <w:pPr>
         <w:numPr>
           <w:ilvl w:val="0"/>
-          <w:numId w:val="5"/>
+          <w:numId w:val="6"/>
         </w:numPr>
         <w:ind w:left="720" w:hanging="360"/>
         <w:rPr>
@@ -2292,7 +1809,7 @@
                     <pic:cNvPicPr preferRelativeResize="0"/>
                   </pic:nvPicPr>
                   <pic:blipFill>
-                    <a:blip r:embed="rId15"/>
+                    <a:blip r:embed="rId13"/>
                     <a:srcRect b="0" l="0" r="0" t="0"/>
                     <a:stretch>
                       <a:fillRect/>
@@ -2806,9 +2323,10 @@
         <w:ind w:left="0" w:right="0" w:firstLine="0"/>
         <w:jc w:val="both"/>
         <w:rPr>
-          <w:b w:val="1"/>
-          <w:sz w:val="24"/>
-          <w:szCs w:val="24"/>
+          <w:rFonts w:ascii="Calibri" w:cs="Calibri" w:eastAsia="Calibri" w:hAnsi="Calibri"/>
+          <w:color w:val="1f497d"/>
+          <w:sz w:val="22"/>
+          <w:szCs w:val="22"/>
         </w:rPr>
       </w:pPr>
       <w:r>
@@ -2832,110 +2350,6 @@
         <w:rPr>
           <w:rtl w:val="0"/>
         </w:rPr>
-      </w:r>
-    </w:p>
-    <w:p>
-      <w:pPr>
-        <w:shd w:fill="ffffff" w:val="clear"/>
-        <w:ind w:firstLine="0"/>
-        <w:rPr>
-          <w:rFonts w:ascii="Calibri" w:cs="Calibri" w:eastAsia="Calibri" w:hAnsi="Calibri"/>
-          <w:color w:val="1f497d"/>
-          <w:sz w:val="22"/>
-          <w:szCs w:val="22"/>
-        </w:rPr>
-      </w:pPr>
-      <w:r>
-        <w:rPr>
-          <w:rFonts w:ascii="Calibri" w:cs="Calibri" w:eastAsia="Calibri" w:hAnsi="Calibri"/>
-          <w:color w:val="1f497d"/>
-          <w:sz w:val="22"/>
-          <w:szCs w:val="22"/>
-          <w:rtl w:val="0"/>
-        </w:rPr>
-        <w:t xml:space="preserve">Yes, the problem itself is less relevant – it is the appropriateness and comparison and analysis of the algorithms that matter, so as long as you do that, its perfect</w:t>
-      </w:r>
-    </w:p>
-    <w:p>
-      <w:pPr>
-        <w:ind w:firstLine="0"/>
-        <w:rPr>
-          <w:rFonts w:ascii="Calibri" w:cs="Calibri" w:eastAsia="Calibri" w:hAnsi="Calibri"/>
-          <w:color w:val="1f497d"/>
-          <w:sz w:val="22"/>
-          <w:szCs w:val="22"/>
-        </w:rPr>
-      </w:pPr>
-      <w:r>
-        <w:rPr>
-          <w:rtl w:val="0"/>
-        </w:rPr>
-      </w:r>
-    </w:p>
-    <w:p>
-      <w:pPr>
-        <w:shd w:fill="ffffff" w:val="clear"/>
-        <w:ind w:firstLine="0"/>
-        <w:rPr>
-          <w:rFonts w:ascii="Calibri" w:cs="Calibri" w:eastAsia="Calibri" w:hAnsi="Calibri"/>
-          <w:color w:val="1f497d"/>
-          <w:sz w:val="22"/>
-          <w:szCs w:val="22"/>
-        </w:rPr>
-      </w:pPr>
-      <w:r>
-        <w:rPr>
-          <w:rFonts w:ascii="Calibri" w:cs="Calibri" w:eastAsia="Calibri" w:hAnsi="Calibri"/>
-          <w:color w:val="1f497d"/>
-          <w:sz w:val="22"/>
-          <w:szCs w:val="22"/>
-          <w:rtl w:val="0"/>
-        </w:rPr>
-        <w:t xml:space="preserve">Yes you can work on any problem statement, but the techniques need to be varied (as you are doing), but include state of the art techniques (at least one novel one) rather than only old off-the-shelf approaches. Depending on your problem, it could be an improvement in one of the standard techniques, or a completely novel technique</w:t>
-      </w:r>
-    </w:p>
-    <w:p>
-      <w:pPr>
-        <w:shd w:fill="ffffff" w:val="clear"/>
-        <w:ind w:firstLine="0"/>
-        <w:rPr>
-          <w:rFonts w:ascii="Calibri" w:cs="Calibri" w:eastAsia="Calibri" w:hAnsi="Calibri"/>
-          <w:color w:val="1f497d"/>
-          <w:sz w:val="22"/>
-          <w:szCs w:val="22"/>
-        </w:rPr>
-      </w:pPr>
-      <w:r>
-        <w:rPr>
-          <w:rFonts w:ascii="Calibri" w:cs="Calibri" w:eastAsia="Calibri" w:hAnsi="Calibri"/>
-          <w:color w:val="1f497d"/>
-          <w:sz w:val="22"/>
-          <w:szCs w:val="22"/>
-          <w:rtl w:val="0"/>
-        </w:rPr>
-        <w:t xml:space="preserve"> </w:t>
-      </w:r>
-    </w:p>
-    <w:p>
-      <w:pPr>
-        <w:shd w:fill="ffffff" w:val="clear"/>
-        <w:ind w:firstLine="0"/>
-        <w:rPr>
-          <w:rFonts w:ascii="Calibri" w:cs="Calibri" w:eastAsia="Calibri" w:hAnsi="Calibri"/>
-          <w:color w:val="1f497d"/>
-          <w:sz w:val="22"/>
-          <w:szCs w:val="22"/>
-        </w:rPr>
-      </w:pPr>
-      <w:r>
-        <w:rPr>
-          <w:rFonts w:ascii="Calibri" w:cs="Calibri" w:eastAsia="Calibri" w:hAnsi="Calibri"/>
-          <w:color w:val="1f497d"/>
-          <w:sz w:val="22"/>
-          <w:szCs w:val="22"/>
-          <w:rtl w:val="0"/>
-        </w:rPr>
-        <w:t xml:space="preserve">Hope this clears it up</w:t>
       </w:r>
     </w:p>
     <w:p>
@@ -3030,147 +2444,6 @@
     </w:p>
     <w:p>
       <w:pPr>
-        <w:ind w:firstLine="0"/>
-        <w:rPr>
-          <w:b w:val="1"/>
-        </w:rPr>
-      </w:pPr>
-      <w:r>
-        <w:rPr>
-          <w:b w:val="1"/>
-          <w:rtl w:val="0"/>
-        </w:rPr>
-        <w:t xml:space="preserve">4.1 Appropriateness</w:t>
-      </w:r>
-    </w:p>
-    <w:p>
-      <w:pPr>
-        <w:ind w:firstLine="0"/>
-        <w:rPr/>
-      </w:pPr>
-      <w:r>
-        <w:rPr>
-          <w:rtl w:val="0"/>
-        </w:rPr>
-        <w:t xml:space="preserve">lorem</w:t>
-      </w:r>
-    </w:p>
-    <w:p>
-      <w:pPr>
-        <w:ind w:firstLine="0"/>
-        <w:rPr/>
-      </w:pPr>
-      <w:r>
-        <w:rPr>
-          <w:rtl w:val="0"/>
-        </w:rPr>
-      </w:r>
-    </w:p>
-    <w:p>
-      <w:pPr>
-        <w:ind w:firstLine="0"/>
-        <w:rPr>
-          <w:b w:val="1"/>
-        </w:rPr>
-      </w:pPr>
-      <w:r>
-        <w:rPr>
-          <w:b w:val="1"/>
-          <w:rtl w:val="0"/>
-        </w:rPr>
-        <w:t xml:space="preserve">4.2 Comparison</w:t>
-      </w:r>
-    </w:p>
-    <w:p>
-      <w:pPr>
-        <w:ind w:firstLine="0"/>
-        <w:rPr/>
-      </w:pPr>
-      <w:r>
-        <w:rPr>
-          <w:rtl w:val="0"/>
-        </w:rPr>
-        <w:t xml:space="preserve">lorem</w:t>
-      </w:r>
-    </w:p>
-    <w:p>
-      <w:pPr>
-        <w:ind w:firstLine="0"/>
-        <w:rPr/>
-      </w:pPr>
-      <w:r>
-        <w:rPr>
-          <w:rtl w:val="0"/>
-        </w:rPr>
-      </w:r>
-    </w:p>
-    <w:p>
-      <w:pPr>
-        <w:ind w:firstLine="0"/>
-        <w:rPr>
-          <w:b w:val="1"/>
-        </w:rPr>
-      </w:pPr>
-      <w:r>
-        <w:rPr>
-          <w:b w:val="1"/>
-          <w:rtl w:val="0"/>
-        </w:rPr>
-        <w:t xml:space="preserve">4.3 Analysis</w:t>
-      </w:r>
-    </w:p>
-    <w:p>
-      <w:pPr>
-        <w:ind w:firstLine="0"/>
-        <w:rPr/>
-      </w:pPr>
-      <w:r>
-        <w:rPr>
-          <w:rtl w:val="0"/>
-        </w:rPr>
-        <w:t xml:space="preserve">lorem</w:t>
-      </w:r>
-    </w:p>
-    <w:p>
-      <w:pPr>
-        <w:ind w:firstLine="0"/>
-        <w:rPr/>
-      </w:pPr>
-      <w:r>
-        <w:rPr>
-          <w:rtl w:val="0"/>
-        </w:rPr>
-      </w:r>
-    </w:p>
-    <w:p>
-      <w:pPr>
-        <w:ind w:firstLine="0"/>
-        <w:rPr>
-          <w:b w:val="1"/>
-        </w:rPr>
-      </w:pPr>
-      <w:r>
-        <w:rPr>
-          <w:b w:val="1"/>
-          <w:rtl w:val="0"/>
-        </w:rPr>
-        <w:t xml:space="preserve">4.3.1 The 5 x 5 chessboard</w:t>
-      </w:r>
-    </w:p>
-    <w:p>
-      <w:pPr>
-        <w:ind w:firstLine="0"/>
-        <w:rPr/>
-      </w:pPr>
-      <w:r>
-        <w:rPr>
-          <w:rtl w:val="0"/>
-        </w:rPr>
-        <w:t xml:space="preserve">This section discusses the main results obtained from running the full enumerations of the proposed algorithms. This is more challenging than smaller sized boards. The performance of various algorithms and their scores on a 5 x 5 board. </w:t>
-      </w:r>
-    </w:p>
-    <w:p>
-      <w:pPr>
         <w:keepNext w:val="0"/>
         <w:keepLines w:val="0"/>
         <w:widowControl w:val="1"/>
@@ -3185,12 +2458,16 @@
         <w:spacing w:after="0" w:before="0" w:line="240" w:lineRule="auto"/>
         <w:ind w:left="0" w:right="0" w:firstLine="0"/>
         <w:jc w:val="both"/>
-        <w:rPr/>
-      </w:pPr>
-      <w:r>
-        <w:rPr>
-          <w:rtl w:val="0"/>
-        </w:rPr>
+        <w:rPr>
+          <w:b w:val="1"/>
+        </w:rPr>
+      </w:pPr>
+      <w:r>
+        <w:rPr>
+          <w:b w:val="1"/>
+          <w:rtl w:val="0"/>
+        </w:rPr>
+        <w:t xml:space="preserve">4.1 Appropriateness</w:t>
       </w:r>
     </w:p>
     <w:p>
@@ -3200,15 +2477,648 @@
       </w:pPr>
       <w:r>
         <w:rPr>
+          <w:rtl w:val="0"/>
+        </w:rPr>
+        <w:t xml:space="preserve">Different algorithms which we chose have different levels of implications in finding the knight’s tour. So to study the problem thoroughly we first started with the implementation of some basic algorithms like depth first search, back tracking, A-star, Warnsdorff's  etc before proceeding with the novel approaches using neural networks and ant colony optimizations. </w:t>
+      </w:r>
+    </w:p>
+    <w:p>
+      <w:pPr>
+        <w:ind w:firstLine="0"/>
+        <w:rPr/>
+      </w:pPr>
+      <w:r>
+        <w:rPr>
+          <w:rtl w:val="0"/>
+        </w:rPr>
+      </w:r>
+    </w:p>
+    <w:p>
+      <w:pPr>
+        <w:ind w:firstLine="0"/>
+        <w:rPr/>
+      </w:pPr>
+      <w:r>
+        <w:rPr>
+          <w:rtl w:val="0"/>
+        </w:rPr>
+        <w:t xml:space="preserve">***</w:t>
+      </w:r>
+    </w:p>
+    <w:p>
+      <w:pPr>
+        <w:ind w:firstLine="0"/>
+        <w:rPr/>
+      </w:pPr>
+      <w:r>
+        <w:rPr>
+          <w:rtl w:val="0"/>
+        </w:rPr>
+        <w:t xml:space="preserve">The Appropriateness of  the algorithm to be selected will depend on the results that we desire. There are 4x10</w:t>
+      </w:r>
+      <w:r>
+        <w:rPr>
+          <w:vertAlign w:val="superscript"/>
+          <w:rtl w:val="0"/>
+        </w:rPr>
+        <w:t xml:space="preserve">51</w:t>
+      </w:r>
+      <w:r>
+        <w:rPr>
+          <w:rtl w:val="0"/>
+        </w:rPr>
+        <w:t xml:space="preserve"> possible </w:t>
+      </w:r>
+      <w:r>
+        <w:rPr>
+          <w:vertAlign w:val="superscript"/>
+          <w:rtl w:val="0"/>
+        </w:rPr>
+        <w:t xml:space="preserve"> </w:t>
+      </w:r>
+      <w:r>
+        <w:rPr>
+          <w:rtl w:val="0"/>
+        </w:rPr>
+        <w:t xml:space="preserve">steps  for a knight to take on an 8x8 chessboard, and because of it being an NP-hard problem all of the conclusive solutions that we have implemented here would have a Big O notation in exponential time except one which is the one using Warnsdorff Heuristic but the downside would be that it is a non deterministic solution meaning that it might not give you a solution when the chess board size grows too big.</w:t>
+      </w:r>
+    </w:p>
+    <w:p>
+      <w:pPr>
+        <w:ind w:firstLine="0"/>
+        <w:rPr/>
+      </w:pPr>
+      <w:r>
+        <w:rPr>
+          <w:rtl w:val="0"/>
+        </w:rPr>
+      </w:r>
+    </w:p>
+    <w:p>
+      <w:pPr>
+        <w:ind w:firstLine="0"/>
+        <w:rPr/>
+      </w:pPr>
+      <w:r>
+        <w:rPr>
+          <w:rtl w:val="0"/>
+        </w:rPr>
+        <w:t xml:space="preserve">The Neural networks implementation will always give you a solution in the closed tour bracket of all the 26 trillion undirected solutions possible on an 8x8 chessboard, which is a number that is 750 times smaller than all the possible open and closed knight tours. When you apply the dedicated tie breaking heuristic to the Warnsdorff Rule, instead of randomly assigning the next move </w:t>
+      </w:r>
+    </w:p>
+    <w:p>
+      <w:pPr>
+        <w:ind w:firstLine="0"/>
+        <w:rPr/>
+      </w:pPr>
+      <w:r>
+        <w:rPr>
+          <w:rtl w:val="0"/>
+        </w:rPr>
+      </w:r>
+    </w:p>
+    <w:p>
+      <w:pPr>
+        <w:ind w:firstLine="0"/>
+        <w:rPr>
+          <w:vertAlign w:val="subscript"/>
+        </w:rPr>
+      </w:pPr>
+      <w:r>
+        <w:rPr>
+          <w:rtl w:val="0"/>
+        </w:rPr>
+        <w:t xml:space="preserve">  for example if you're going for an open tour solution,  algorithms that use the approach of brute forcing or  having some kind of rules/ heuristics would be better suited. On that note, the selection of a  brute force algorithm (DFS/Backtracking) would be futile as an 8x8 chessboard consists of 4x10</w:t>
+      </w:r>
+      <w:r>
+        <w:rPr>
+          <w:vertAlign w:val="superscript"/>
+          <w:rtl w:val="0"/>
+        </w:rPr>
+        <w:t xml:space="preserve">51 </w:t>
+      </w:r>
+      <w:r>
+        <w:rPr>
+          <w:rtl w:val="0"/>
+        </w:rPr>
+        <w:t xml:space="preserve">steps which is simply a huge amount of steps to be computed as a worst case scenario even by a modern computer.</w:t>
+      </w:r>
+      <w:r>
+        <w:rPr>
+          <w:rtl w:val="0"/>
+        </w:rPr>
+      </w:r>
+    </w:p>
+    <w:p>
+      <w:pPr>
+        <w:ind w:firstLine="0"/>
+        <w:rPr/>
+      </w:pPr>
+      <w:r>
+        <w:rPr>
+          <w:rtl w:val="0"/>
+        </w:rPr>
+        <w:t xml:space="preserve">***</w:t>
+      </w:r>
+    </w:p>
+    <w:p>
+      <w:pPr>
+        <w:ind w:firstLine="0"/>
+        <w:rPr/>
+      </w:pPr>
+      <w:r>
+        <w:rPr>
+          <w:rtl w:val="0"/>
+        </w:rPr>
+      </w:r>
+    </w:p>
+    <w:p>
+      <w:pPr>
+        <w:ind w:firstLine="0"/>
+        <w:rPr>
           <w:b w:val="1"/>
-          <w:rtl w:val="0"/>
-        </w:rPr>
-        <w:t xml:space="preserve">4.3.2 The 8 x 8 chessboard</w:t>
-      </w:r>
-      <w:r>
-        <w:rPr>
-          <w:rtl w:val="0"/>
-        </w:rPr>
+        </w:rPr>
+      </w:pPr>
+      <w:r>
+        <w:rPr>
+          <w:b w:val="1"/>
+          <w:rtl w:val="0"/>
+        </w:rPr>
+        <w:t xml:space="preserve">4.2 Comparison</w:t>
+      </w:r>
+    </w:p>
+    <w:p>
+      <w:pPr>
+        <w:ind w:firstLine="0"/>
+        <w:rPr/>
+      </w:pPr>
+      <w:r>
+        <w:rPr>
+          <w:rtl w:val="0"/>
+        </w:rPr>
+        <w:t xml:space="preserve">The performance of our novel approaches are better when compared with the old off-the-shelf algorithms. The results are better in terms of time and space complexity as well as with the traversals for finding the knight’s tour. </w:t>
+      </w:r>
+    </w:p>
+    <w:p>
+      <w:pPr>
+        <w:ind w:firstLine="0"/>
+        <w:rPr/>
+      </w:pPr>
+      <w:r>
+        <w:rPr>
+          <w:rtl w:val="0"/>
+        </w:rPr>
+        <w:t xml:space="preserve">The pseudo code for our two novel approaches are mentioned below:</w:t>
+      </w:r>
+    </w:p>
+    <w:p>
+      <w:pPr>
+        <w:ind w:firstLine="0"/>
+        <w:rPr/>
+      </w:pPr>
+      <w:r>
+        <w:rPr>
+          <w:rtl w:val="0"/>
+        </w:rPr>
+        <w:t xml:space="preserve">Neural Network based solution</w:t>
+      </w:r>
+    </w:p>
+    <w:p>
+      <w:pPr>
+        <w:numPr>
+          <w:ilvl w:val="0"/>
+          <w:numId w:val="2"/>
+        </w:numPr>
+        <w:ind w:left="1440" w:hanging="360"/>
+      </w:pPr>
+      <w:r>
+        <w:rPr>
+          <w:rtl w:val="0"/>
+        </w:rPr>
+        <w:t xml:space="preserve">Initialise the chessboard size p=M*N and create p(p-1)/2  neurons with their states and outputs. </w:t>
+      </w:r>
+    </w:p>
+    <w:p>
+      <w:pPr>
+        <w:numPr>
+          <w:ilvl w:val="0"/>
+          <w:numId w:val="2"/>
+        </w:numPr>
+        <w:ind w:left="1440" w:hanging="360"/>
+      </w:pPr>
+      <w:r>
+        <w:rPr>
+          <w:rtl w:val="0"/>
+        </w:rPr>
+        <w:t xml:space="preserve">Connect all the neurons with their neighbours based on an ‘L’ shaped pattern</w:t>
+      </w:r>
+    </w:p>
+    <w:p>
+      <w:pPr>
+        <w:numPr>
+          <w:ilvl w:val="0"/>
+          <w:numId w:val="2"/>
+        </w:numPr>
+        <w:ind w:left="1440" w:hanging="360"/>
+      </w:pPr>
+      <w:r>
+        <w:rPr>
+          <w:rtl w:val="0"/>
+        </w:rPr>
+        <w:t xml:space="preserve">Randomly initialise the neuron outputs with 0 or </w:t>
+      </w:r>
+    </w:p>
+    <w:p>
+      <w:pPr>
+        <w:numPr>
+          <w:ilvl w:val="0"/>
+          <w:numId w:val="2"/>
+        </w:numPr>
+        <w:ind w:left="1440" w:hanging="360"/>
+      </w:pPr>
+      <w:r>
+        <w:rPr>
+          <w:rtl w:val="0"/>
+        </w:rPr>
+        <w:t xml:space="preserve">For a chosen number of iterations:</w:t>
+      </w:r>
+    </w:p>
+    <w:p>
+      <w:pPr>
+        <w:ind w:left="2160" w:firstLine="0"/>
+        <w:rPr/>
+      </w:pPr>
+      <w:r>
+        <w:rPr>
+          <w:rtl w:val="0"/>
+        </w:rPr>
+        <w:t xml:space="preserve">Update the neuron outputs and neuron states of all the neurons based on the conditions given in the algorithms</w:t>
+      </w:r>
+    </w:p>
+    <w:p>
+      <w:pPr>
+        <w:ind w:firstLine="0"/>
+        <w:rPr/>
+      </w:pPr>
+      <w:r>
+        <w:rPr>
+          <w:rtl w:val="0"/>
+        </w:rPr>
+        <w:tab/>
+        <w:t xml:space="preserve">        5.</w:t>
+        <w:tab/>
+        <w:t xml:space="preserve">If a state arises where all the degree of vertices of a neuron are 2</w:t>
+      </w:r>
+    </w:p>
+    <w:p>
+      <w:pPr>
+        <w:ind w:left="2160" w:firstLine="0"/>
+        <w:rPr/>
+      </w:pPr>
+      <w:r>
+        <w:rPr>
+          <w:rtl w:val="0"/>
+        </w:rPr>
+        <w:t xml:space="preserve">Check: whether the solution found completely interconnected, that is it is not 2 or more subtours of a knight tour on the same chessboard.</w:t>
+      </w:r>
+    </w:p>
+    <w:p>
+      <w:pPr>
+        <w:ind w:left="1440" w:firstLine="720"/>
+        <w:rPr/>
+      </w:pPr>
+      <w:r>
+        <w:rPr>
+          <w:rtl w:val="0"/>
+        </w:rPr>
+        <w:t xml:space="preserve">Otherwise:</w:t>
+      </w:r>
+    </w:p>
+    <w:p>
+      <w:pPr>
+        <w:ind w:left="1440" w:firstLine="720"/>
+        <w:rPr/>
+      </w:pPr>
+      <w:r>
+        <w:rPr>
+          <w:rtl w:val="0"/>
+        </w:rPr>
+        <w:t xml:space="preserve">Repeat from Step 3</w:t>
+      </w:r>
+    </w:p>
+    <w:p>
+      <w:pPr>
+        <w:ind w:firstLine="0"/>
+        <w:rPr/>
+      </w:pPr>
+      <w:r>
+        <w:rPr>
+          <w:rtl w:val="0"/>
+        </w:rPr>
+      </w:r>
+    </w:p>
+    <w:p>
+      <w:pPr>
+        <w:ind w:firstLine="0"/>
+        <w:rPr/>
+      </w:pPr>
+      <w:r>
+        <w:rPr>
+          <w:rtl w:val="0"/>
+        </w:rPr>
+        <w:t xml:space="preserve">Ant Colony Optimization</w:t>
+      </w:r>
+    </w:p>
+    <w:p>
+      <w:pPr>
+        <w:numPr>
+          <w:ilvl w:val="0"/>
+          <w:numId w:val="5"/>
+        </w:numPr>
+        <w:ind w:left="720" w:hanging="360"/>
+      </w:pPr>
+      <w:r>
+        <w:rPr>
+          <w:rtl w:val="0"/>
+        </w:rPr>
+        <w:t xml:space="preserve"> Start</w:t>
+      </w:r>
+    </w:p>
+    <w:p>
+      <w:pPr>
+        <w:numPr>
+          <w:ilvl w:val="0"/>
+          <w:numId w:val="5"/>
+        </w:numPr>
+        <w:ind w:left="720" w:hanging="360"/>
+      </w:pPr>
+      <w:r>
+        <w:rPr>
+          <w:rtl w:val="0"/>
+        </w:rPr>
+        <w:t xml:space="preserve">Initialise the chessboard: each T r,c,k = 10 ^ -6 ; where k = edges corresponding to legal moves</w:t>
+      </w:r>
+    </w:p>
+    <w:p>
+      <w:pPr>
+        <w:numPr>
+          <w:ilvl w:val="0"/>
+          <w:numId w:val="5"/>
+        </w:numPr>
+        <w:ind w:left="720" w:hanging="360"/>
+      </w:pPr>
+      <w:r>
+        <w:rPr>
+          <w:rtl w:val="0"/>
+        </w:rPr>
+        <w:t xml:space="preserve">For each cycle </w:t>
+      </w:r>
+    </w:p>
+    <w:p>
+      <w:pPr>
+        <w:ind w:firstLine="720"/>
+        <w:rPr/>
+      </w:pPr>
+      <w:r>
+        <w:rPr>
+          <w:rtl w:val="0"/>
+        </w:rPr>
+        <w:t xml:space="preserve">Evaporate pheromones: </w:t>
+      </w:r>
+    </w:p>
+    <w:p>
+      <w:pPr>
+        <w:ind w:left="720" w:firstLine="720"/>
+        <w:rPr/>
+      </w:pPr>
+      <w:r>
+        <w:rPr>
+          <w:rtl w:val="0"/>
+        </w:rPr>
+        <w:t xml:space="preserve">T r,c,k = (1 – p) * T r,c,k ; 0 &lt; p &lt; 1</w:t>
+      </w:r>
+    </w:p>
+    <w:p>
+      <w:pPr>
+        <w:ind w:left="720" w:firstLine="720"/>
+        <w:rPr/>
+      </w:pPr>
+      <w:r>
+        <w:rPr>
+          <w:rtl w:val="0"/>
+        </w:rPr>
+        <w:t xml:space="preserve"> and p = evaporation rate</w:t>
+      </w:r>
+    </w:p>
+    <w:p>
+      <w:pPr>
+        <w:ind w:firstLine="720"/>
+        <w:rPr/>
+      </w:pPr>
+      <w:r>
+        <w:rPr>
+          <w:rtl w:val="0"/>
+        </w:rPr>
+        <w:t xml:space="preserve">For each starting square</w:t>
+      </w:r>
+    </w:p>
+    <w:p>
+      <w:pPr>
+        <w:ind w:left="720" w:firstLine="720"/>
+        <w:rPr/>
+      </w:pPr>
+      <w:r>
+        <w:rPr>
+          <w:rtl w:val="0"/>
+        </w:rPr>
+        <w:t xml:space="preserve">Start an ant: list tch[r, c] </w:t>
+      </w:r>
+    </w:p>
+    <w:p>
+      <w:pPr>
+        <w:ind w:left="720" w:firstLine="720"/>
+        <w:rPr/>
+      </w:pPr>
+      <w:r>
+        <w:rPr>
+          <w:rtl w:val="0"/>
+        </w:rPr>
+        <w:t xml:space="preserve">While not finished</w:t>
+      </w:r>
+    </w:p>
+    <w:p>
+      <w:pPr>
+        <w:ind w:left="720" w:firstLine="720"/>
+        <w:rPr/>
+      </w:pPr>
+      <w:r>
+        <w:rPr>
+          <w:rtl w:val="0"/>
+        </w:rPr>
+        <w:t xml:space="preserve">Choose next move</w:t>
+      </w:r>
+    </w:p>
+    <w:p>
+      <w:pPr>
+        <w:ind w:left="720" w:firstLine="720"/>
+        <w:rPr/>
+      </w:pPr>
+      <w:r>
+        <w:rPr>
+          <w:rtl w:val="0"/>
+        </w:rPr>
+        <w:t xml:space="preserve">Move to a new square</w:t>
+      </w:r>
+    </w:p>
+    <w:p>
+      <w:pPr>
+        <w:ind w:firstLine="720"/>
+        <w:rPr/>
+      </w:pPr>
+      <w:r>
+        <w:rPr>
+          <w:rtl w:val="0"/>
+        </w:rPr>
+        <w:t xml:space="preserve">If tour is complete: </w:t>
+      </w:r>
+    </w:p>
+    <w:p>
+      <w:pPr>
+        <w:ind w:left="720" w:firstLine="720"/>
+        <w:rPr/>
+      </w:pPr>
+      <w:r>
+        <w:rPr>
+          <w:rtl w:val="0"/>
+        </w:rPr>
+        <w:t xml:space="preserve">length of list = (n * n) - 1, save it</w:t>
+      </w:r>
+    </w:p>
+    <w:p>
+      <w:pPr>
+        <w:ind w:firstLine="720"/>
+        <w:rPr/>
+      </w:pPr>
+      <w:r>
+        <w:rPr>
+          <w:rtl w:val="0"/>
+        </w:rPr>
+        <w:t xml:space="preserve">Lay pheromone: </w:t>
+      </w:r>
+    </w:p>
+    <w:p>
+      <w:pPr>
+        <w:ind w:left="720" w:firstLine="720"/>
+        <w:rPr/>
+      </w:pPr>
+      <w:r>
+        <w:rPr>
+          <w:rtl w:val="0"/>
+        </w:rPr>
+        <w:t xml:space="preserve">T a,r,c,k = Q * (|moves| - i)/(n*n – i); where i = ant a’s ith move,</w:t>
+      </w:r>
+    </w:p>
+    <w:p>
+      <w:pPr>
+        <w:ind w:left="720" w:firstLine="720"/>
+        <w:rPr/>
+      </w:pPr>
+      <w:r>
+        <w:rPr>
+          <w:rtl w:val="0"/>
+        </w:rPr>
+        <w:t xml:space="preserve"> if  edge = k</w:t>
+      </w:r>
+    </w:p>
+    <w:p>
+      <w:pPr>
+        <w:ind w:firstLine="720"/>
+        <w:rPr/>
+      </w:pPr>
+      <w:r>
+        <w:rPr>
+          <w:rtl w:val="0"/>
+        </w:rPr>
+        <w:t xml:space="preserve">Update pheromones:</w:t>
+      </w:r>
+    </w:p>
+    <w:p>
+      <w:pPr>
+        <w:ind w:left="720" w:firstLine="720"/>
+        <w:rPr/>
+      </w:pPr>
+      <w:r>
+        <w:rPr>
+          <w:rtl w:val="0"/>
+        </w:rPr>
+        <w:t xml:space="preserve"> T r,c,k = T r,c,k + T a,r,c,k</w:t>
+      </w:r>
+    </w:p>
+    <w:p>
+      <w:pPr>
+        <w:ind w:firstLine="0"/>
+        <w:rPr/>
+      </w:pPr>
+      <w:r>
+        <w:rPr>
+          <w:rtl w:val="0"/>
+        </w:rPr>
+        <w:t xml:space="preserve">     4. Stop</w:t>
+      </w:r>
+    </w:p>
+    <w:p>
+      <w:pPr>
+        <w:ind w:firstLine="0"/>
+        <w:rPr/>
+      </w:pPr>
+      <w:r>
+        <w:rPr>
+          <w:rtl w:val="0"/>
+        </w:rPr>
+      </w:r>
+    </w:p>
+    <w:p>
+      <w:pPr>
+        <w:ind w:firstLine="0"/>
+        <w:rPr/>
+      </w:pPr>
+      <w:r>
+        <w:rPr>
+          <w:rtl w:val="0"/>
+        </w:rPr>
+      </w:r>
+    </w:p>
+    <w:p>
+      <w:pPr>
+        <w:ind w:firstLine="0"/>
+        <w:rPr>
+          <w:b w:val="1"/>
+        </w:rPr>
+      </w:pPr>
+      <w:r>
+        <w:rPr>
+          <w:b w:val="1"/>
+          <w:rtl w:val="0"/>
+        </w:rPr>
+        <w:t xml:space="preserve">4.3 Analysis</w:t>
+      </w:r>
+    </w:p>
+    <w:p>
+      <w:pPr>
+        <w:ind w:firstLine="0"/>
+        <w:rPr/>
+      </w:pPr>
+      <w:r>
+        <w:rPr>
+          <w:rtl w:val="0"/>
+        </w:rPr>
+        <w:t xml:space="preserve">We analysed the performance of our algorithms on an 8 x 8 chess board. </w:t>
+      </w:r>
+      <w:r>
+        <w:rPr>
+          <w:rtl w:val="0"/>
+        </w:rPr>
+        <w:t xml:space="preserve">The 8 x 8 chessboard increases the number of iterations and complexities due to the increased number of squares to be traversed. </w:t>
       </w:r>
     </w:p>
     <w:p>
@@ -3233,7 +3143,331 @@
         <w:rPr>
           <w:rtl w:val="0"/>
         </w:rPr>
-        <w:t xml:space="preserve">The 8 x 8 chessboard increases the number of iterations and complexities due to the increased number of squares to be traversed. </w:t>
+      </w:r>
+    </w:p>
+    <w:p>
+      <w:pPr>
+        <w:pStyle w:val="Heading3"/>
+        <w:ind w:firstLine="0"/>
+        <w:rPr/>
+      </w:pPr>
+      <w:bookmarkStart w:colFirst="0" w:colLast="0" w:name="_heading=h.55lt27y2bsl2" w:id="0"/>
+      <w:bookmarkEnd w:id="0"/>
+      <w:r>
+        <w:rPr>
+          <w:rtl w:val="0"/>
+        </w:rPr>
+        <w:t xml:space="preserve">Pseudocode</w:t>
+      </w:r>
+    </w:p>
+    <w:p>
+      <w:pPr>
+        <w:ind w:firstLine="0"/>
+        <w:rPr>
+          <w:b w:val="1"/>
+        </w:rPr>
+      </w:pPr>
+      <w:r>
+        <w:rPr>
+          <w:b w:val="1"/>
+          <w:rtl w:val="0"/>
+        </w:rPr>
+        <w:t xml:space="preserve">WarnsDorff Algorithm (Complexity : O(N*M*N)</w:t>
+      </w:r>
+    </w:p>
+    <w:p>
+      <w:pPr>
+        <w:ind w:firstLine="0"/>
+        <w:rPr/>
+      </w:pPr>
+      <w:r>
+        <w:rPr>
+          <w:rtl w:val="0"/>
+        </w:rPr>
+      </w:r>
+    </w:p>
+    <w:p>
+      <w:pPr>
+        <w:ind w:firstLine="0"/>
+        <w:rPr/>
+      </w:pPr>
+      <w:r>
+        <w:rPr>
+          <w:rtl w:val="0"/>
+        </w:rPr>
+        <w:t xml:space="preserve">Step 1:</w:t>
+      </w:r>
+    </w:p>
+    <w:p>
+      <w:pPr>
+        <w:ind w:left="0" w:firstLine="0"/>
+        <w:rPr/>
+      </w:pPr>
+      <w:r>
+        <w:rPr>
+          <w:rtl w:val="0"/>
+        </w:rPr>
+        <w:t xml:space="preserve">Initialise the chessboard size and pick a random place on it as the starting point.</w:t>
+      </w:r>
+    </w:p>
+    <w:p>
+      <w:pPr>
+        <w:ind w:left="0" w:firstLine="0"/>
+        <w:rPr/>
+      </w:pPr>
+      <w:r>
+        <w:rPr>
+          <w:rtl w:val="0"/>
+        </w:rPr>
+      </w:r>
+    </w:p>
+    <w:p>
+      <w:pPr>
+        <w:ind w:left="0" w:firstLine="0"/>
+        <w:rPr/>
+      </w:pPr>
+      <w:r>
+        <w:rPr>
+          <w:rtl w:val="0"/>
+        </w:rPr>
+        <w:t xml:space="preserve">Step 2:</w:t>
+      </w:r>
+    </w:p>
+    <w:p>
+      <w:pPr>
+        <w:ind w:left="0" w:firstLine="0"/>
+        <w:rPr/>
+      </w:pPr>
+      <w:r>
+        <w:rPr>
+          <w:rtl w:val="0"/>
+        </w:rPr>
+        <w:t xml:space="preserve">List the range of possible ‘L’ shaped moves in a counter-clockwise fashion starting from the leftmost move.</w:t>
+      </w:r>
+    </w:p>
+    <w:p>
+      <w:pPr>
+        <w:ind w:left="0" w:firstLine="0"/>
+        <w:rPr/>
+      </w:pPr>
+      <w:r>
+        <w:rPr>
+          <w:rtl w:val="0"/>
+        </w:rPr>
+      </w:r>
+    </w:p>
+    <w:p>
+      <w:pPr>
+        <w:ind w:left="0" w:firstLine="0"/>
+        <w:rPr/>
+      </w:pPr>
+      <w:r>
+        <w:rPr>
+          <w:rtl w:val="0"/>
+        </w:rPr>
+        <w:t xml:space="preserve">Step 3:</w:t>
+      </w:r>
+    </w:p>
+    <w:p>
+      <w:pPr>
+        <w:ind w:left="0" w:firstLine="0"/>
+        <w:rPr/>
+      </w:pPr>
+      <w:r>
+        <w:rPr>
+          <w:rtl w:val="0"/>
+        </w:rPr>
+        <w:t xml:space="preserve">For each iteration</w:t>
+      </w:r>
+    </w:p>
+    <w:p>
+      <w:pPr>
+        <w:ind w:left="0" w:firstLine="0"/>
+        <w:rPr/>
+      </w:pPr>
+      <w:r>
+        <w:rPr>
+          <w:rtl w:val="0"/>
+        </w:rPr>
+        <w:t xml:space="preserve">Check: if there are any valid possible moves that are previously unvisited</w:t>
+      </w:r>
+    </w:p>
+    <w:p>
+      <w:pPr>
+        <w:ind w:left="0" w:firstLine="0"/>
+        <w:rPr/>
+      </w:pPr>
+      <w:r>
+        <w:rPr>
+          <w:rtl w:val="0"/>
+        </w:rPr>
+      </w:r>
+    </w:p>
+    <w:p>
+      <w:pPr>
+        <w:ind w:left="0" w:firstLine="0"/>
+        <w:rPr/>
+      </w:pPr>
+      <w:r>
+        <w:rPr>
+          <w:rtl w:val="0"/>
+        </w:rPr>
+        <w:t xml:space="preserve">Step 4:</w:t>
+      </w:r>
+    </w:p>
+    <w:p>
+      <w:pPr>
+        <w:ind w:left="0" w:firstLine="0"/>
+        <w:rPr/>
+      </w:pPr>
+      <w:r>
+        <w:rPr>
+          <w:rtl w:val="0"/>
+        </w:rPr>
+        <w:t xml:space="preserve">For every unvisited  possible moves </w:t>
+      </w:r>
+    </w:p>
+    <w:p>
+      <w:pPr>
+        <w:ind w:left="0" w:firstLine="0"/>
+        <w:rPr/>
+      </w:pPr>
+      <w:r>
+        <w:rPr>
+          <w:rtl w:val="0"/>
+        </w:rPr>
+        <w:t xml:space="preserve">Calculate: the number of possible moves that this position can have and store its value</w:t>
+      </w:r>
+    </w:p>
+    <w:p>
+      <w:pPr>
+        <w:ind w:left="0" w:firstLine="0"/>
+        <w:rPr/>
+      </w:pPr>
+      <w:r>
+        <w:rPr>
+          <w:rtl w:val="0"/>
+        </w:rPr>
+      </w:r>
+    </w:p>
+    <w:p>
+      <w:pPr>
+        <w:ind w:left="0" w:firstLine="0"/>
+        <w:rPr/>
+      </w:pPr>
+      <w:r>
+        <w:rPr>
+          <w:rtl w:val="0"/>
+        </w:rPr>
+        <w:t xml:space="preserve">Step 5: </w:t>
+      </w:r>
+    </w:p>
+    <w:p>
+      <w:pPr>
+        <w:ind w:left="0" w:firstLine="0"/>
+        <w:rPr/>
+      </w:pPr>
+      <w:r>
+        <w:rPr>
+          <w:rtl w:val="0"/>
+        </w:rPr>
+        <w:t xml:space="preserve">Choose: the move that the minimum number of further possible moves</w:t>
+      </w:r>
+    </w:p>
+    <w:p>
+      <w:pPr>
+        <w:ind w:left="0" w:firstLine="0"/>
+        <w:rPr/>
+      </w:pPr>
+      <w:r>
+        <w:rPr>
+          <w:rtl w:val="0"/>
+        </w:rPr>
+        <w:t xml:space="preserve">If there is a Tiebreaker</w:t>
+      </w:r>
+    </w:p>
+    <w:p>
+      <w:pPr>
+        <w:ind w:left="0" w:firstLine="0"/>
+        <w:rPr/>
+      </w:pPr>
+      <w:r>
+        <w:rPr>
+          <w:rtl w:val="0"/>
+        </w:rPr>
+        <w:t xml:space="preserve">Choose the move came first in the list of counter_clockwise ‘L’ shaped moves</w:t>
+      </w:r>
+    </w:p>
+    <w:p>
+      <w:pPr>
+        <w:ind w:left="0" w:firstLine="0"/>
+        <w:rPr/>
+      </w:pPr>
+      <w:r>
+        <w:rPr>
+          <w:rtl w:val="0"/>
+        </w:rPr>
+      </w:r>
+    </w:p>
+    <w:p>
+      <w:pPr>
+        <w:ind w:left="0" w:firstLine="0"/>
+        <w:rPr/>
+      </w:pPr>
+      <w:r>
+        <w:rPr>
+          <w:rtl w:val="0"/>
+        </w:rPr>
+        <w:t xml:space="preserve">Step 6:</w:t>
+      </w:r>
+    </w:p>
+    <w:p>
+      <w:pPr>
+        <w:ind w:left="0" w:firstLine="0"/>
+        <w:rPr/>
+      </w:pPr>
+      <w:r>
+        <w:rPr>
+          <w:rtl w:val="0"/>
+        </w:rPr>
+        <w:t xml:space="preserve">Continue: until there are no further possible moves to make</w:t>
+      </w:r>
+    </w:p>
+    <w:p>
+      <w:pPr>
+        <w:ind w:left="0" w:firstLine="0"/>
+        <w:rPr/>
+      </w:pPr>
+      <w:r>
+        <w:rPr>
+          <w:rtl w:val="0"/>
+        </w:rPr>
+      </w:r>
+    </w:p>
+    <w:p>
+      <w:pPr>
+        <w:ind w:left="0" w:firstLine="0"/>
+        <w:rPr>
+          <w:b w:val="1"/>
+        </w:rPr>
+      </w:pPr>
+      <w:r>
+        <w:rPr>
+          <w:b w:val="1"/>
+          <w:rtl w:val="0"/>
+        </w:rPr>
+        <w:t xml:space="preserve">Neural Networks (best case: O(N), worst case O(2^N) )</w:t>
+      </w:r>
+    </w:p>
+    <w:p>
+      <w:pPr>
+        <w:ind w:left="0" w:firstLine="0"/>
+        <w:rPr/>
+      </w:pPr>
+      <w:r>
+        <w:rPr>
+          <w:rtl w:val="0"/>
+        </w:rPr>
       </w:r>
     </w:p>
     <w:p>
@@ -3286,548 +3520,6 @@
     </w:p>
     <w:p>
       <w:pPr>
-        <w:pStyle w:val="Heading3"/>
-        <w:ind w:firstLine="0"/>
-        <w:rPr/>
-      </w:pPr>
-      <w:bookmarkStart w:colFirst="0" w:colLast="0" w:name="_heading=h.55lt27y2bsl2" w:id="0"/>
-      <w:bookmarkEnd w:id="0"/>
-      <w:r>
-        <w:rPr>
-          <w:rtl w:val="0"/>
-        </w:rPr>
-        <w:t xml:space="preserve">Pseudocode</w:t>
-      </w:r>
-    </w:p>
-    <w:p>
-      <w:pPr>
-        <w:ind w:firstLine="0"/>
-        <w:rPr>
-          <w:b w:val="1"/>
-        </w:rPr>
-      </w:pPr>
-      <w:r>
-        <w:rPr>
-          <w:b w:val="1"/>
-          <w:rtl w:val="0"/>
-        </w:rPr>
-        <w:t xml:space="preserve">WarnsDorff Algorithm (Complexity : O(N*M*N)</w:t>
-      </w:r>
-    </w:p>
-    <w:p>
-      <w:pPr>
-        <w:ind w:firstLine="0"/>
-        <w:rPr/>
-      </w:pPr>
-      <w:r>
-        <w:rPr>
-          <w:rtl w:val="0"/>
-        </w:rPr>
-      </w:r>
-    </w:p>
-    <w:p>
-      <w:pPr>
-        <w:ind w:firstLine="0"/>
-        <w:rPr/>
-      </w:pPr>
-      <w:r>
-        <w:rPr>
-          <w:rtl w:val="0"/>
-        </w:rPr>
-        <w:t xml:space="preserve">Step 1:</w:t>
-      </w:r>
-    </w:p>
-    <w:p>
-      <w:pPr>
-        <w:ind w:left="0" w:firstLine="0"/>
-        <w:rPr/>
-      </w:pPr>
-      <w:r>
-        <w:rPr>
-          <w:rtl w:val="0"/>
-        </w:rPr>
-        <w:t xml:space="preserve">Initialise the chessboard size and pick a random place on it as the starting point.</w:t>
-      </w:r>
-    </w:p>
-    <w:p>
-      <w:pPr>
-        <w:ind w:left="0" w:firstLine="0"/>
-        <w:rPr/>
-      </w:pPr>
-      <w:r>
-        <w:rPr>
-          <w:rtl w:val="0"/>
-        </w:rPr>
-      </w:r>
-    </w:p>
-    <w:p>
-      <w:pPr>
-        <w:ind w:left="0" w:firstLine="0"/>
-        <w:rPr/>
-      </w:pPr>
-      <w:r>
-        <w:rPr>
-          <w:rtl w:val="0"/>
-        </w:rPr>
-        <w:t xml:space="preserve">Step 2:</w:t>
-      </w:r>
-    </w:p>
-    <w:p>
-      <w:pPr>
-        <w:ind w:left="0" w:firstLine="0"/>
-        <w:rPr/>
-      </w:pPr>
-      <w:r>
-        <w:rPr>
-          <w:rtl w:val="0"/>
-        </w:rPr>
-        <w:t xml:space="preserve">List the range of possible ‘L’ shaped moves in a counter-clockwise fashion starting from the leftmost move.</w:t>
-      </w:r>
-    </w:p>
-    <w:p>
-      <w:pPr>
-        <w:ind w:left="0" w:firstLine="0"/>
-        <w:rPr/>
-      </w:pPr>
-      <w:r>
-        <w:rPr>
-          <w:rtl w:val="0"/>
-        </w:rPr>
-      </w:r>
-    </w:p>
-    <w:p>
-      <w:pPr>
-        <w:ind w:left="0" w:firstLine="0"/>
-        <w:rPr/>
-      </w:pPr>
-      <w:r>
-        <w:rPr>
-          <w:rtl w:val="0"/>
-        </w:rPr>
-        <w:t xml:space="preserve">Step 3:</w:t>
-      </w:r>
-    </w:p>
-    <w:p>
-      <w:pPr>
-        <w:ind w:left="0" w:firstLine="0"/>
-        <w:rPr/>
-      </w:pPr>
-      <w:r>
-        <w:rPr>
-          <w:rtl w:val="0"/>
-        </w:rPr>
-        <w:t xml:space="preserve">For each iteration</w:t>
-      </w:r>
-    </w:p>
-    <w:p>
-      <w:pPr>
-        <w:ind w:left="0" w:firstLine="0"/>
-        <w:rPr/>
-      </w:pPr>
-      <w:r>
-        <w:rPr>
-          <w:rtl w:val="0"/>
-        </w:rPr>
-        <w:t xml:space="preserve">Check: if there are any valid possible moves that are previously unvisited</w:t>
-      </w:r>
-    </w:p>
-    <w:p>
-      <w:pPr>
-        <w:ind w:left="0" w:firstLine="0"/>
-        <w:rPr/>
-      </w:pPr>
-      <w:r>
-        <w:rPr>
-          <w:rtl w:val="0"/>
-        </w:rPr>
-      </w:r>
-    </w:p>
-    <w:p>
-      <w:pPr>
-        <w:ind w:left="0" w:firstLine="0"/>
-        <w:rPr/>
-      </w:pPr>
-      <w:r>
-        <w:rPr>
-          <w:rtl w:val="0"/>
-        </w:rPr>
-        <w:t xml:space="preserve">Step 4:</w:t>
-      </w:r>
-    </w:p>
-    <w:p>
-      <w:pPr>
-        <w:ind w:left="0" w:firstLine="0"/>
-        <w:rPr/>
-      </w:pPr>
-      <w:r>
-        <w:rPr>
-          <w:rtl w:val="0"/>
-        </w:rPr>
-        <w:t xml:space="preserve">For every unvisited  possible moves </w:t>
-      </w:r>
-    </w:p>
-    <w:p>
-      <w:pPr>
-        <w:ind w:left="0" w:firstLine="0"/>
-        <w:rPr/>
-      </w:pPr>
-      <w:r>
-        <w:rPr>
-          <w:rtl w:val="0"/>
-        </w:rPr>
-        <w:t xml:space="preserve">Calculate: the number of possible moves that this position can have and store its value</w:t>
-      </w:r>
-    </w:p>
-    <w:p>
-      <w:pPr>
-        <w:ind w:left="0" w:firstLine="0"/>
-        <w:rPr/>
-      </w:pPr>
-      <w:r>
-        <w:rPr>
-          <w:rtl w:val="0"/>
-        </w:rPr>
-      </w:r>
-    </w:p>
-    <w:p>
-      <w:pPr>
-        <w:ind w:left="0" w:firstLine="0"/>
-        <w:rPr/>
-      </w:pPr>
-      <w:r>
-        <w:rPr>
-          <w:rtl w:val="0"/>
-        </w:rPr>
-        <w:t xml:space="preserve">Step 5: </w:t>
-      </w:r>
-    </w:p>
-    <w:p>
-      <w:pPr>
-        <w:ind w:left="0" w:firstLine="0"/>
-        <w:rPr/>
-      </w:pPr>
-      <w:r>
-        <w:rPr>
-          <w:rtl w:val="0"/>
-        </w:rPr>
-        <w:t xml:space="preserve">Choose: the move that the minimum number of further possible moves</w:t>
-      </w:r>
-    </w:p>
-    <w:p>
-      <w:pPr>
-        <w:ind w:left="0" w:firstLine="0"/>
-        <w:rPr/>
-      </w:pPr>
-      <w:r>
-        <w:rPr>
-          <w:rtl w:val="0"/>
-        </w:rPr>
-        <w:t xml:space="preserve">If there is a Tiebreaker</w:t>
-      </w:r>
-    </w:p>
-    <w:p>
-      <w:pPr>
-        <w:ind w:left="0" w:firstLine="0"/>
-        <w:rPr/>
-      </w:pPr>
-      <w:r>
-        <w:rPr>
-          <w:rtl w:val="0"/>
-        </w:rPr>
-        <w:t xml:space="preserve">Choose the move came first in the list of counter_clockwise ‘L’ shaped moves</w:t>
-      </w:r>
-    </w:p>
-    <w:p>
-      <w:pPr>
-        <w:ind w:left="0" w:firstLine="0"/>
-        <w:rPr/>
-      </w:pPr>
-      <w:r>
-        <w:rPr>
-          <w:rtl w:val="0"/>
-        </w:rPr>
-      </w:r>
-    </w:p>
-    <w:p>
-      <w:pPr>
-        <w:ind w:left="0" w:firstLine="0"/>
-        <w:rPr/>
-      </w:pPr>
-      <w:r>
-        <w:rPr>
-          <w:rtl w:val="0"/>
-        </w:rPr>
-        <w:t xml:space="preserve">Step 6:</w:t>
-      </w:r>
-    </w:p>
-    <w:p>
-      <w:pPr>
-        <w:ind w:left="0" w:firstLine="0"/>
-        <w:rPr/>
-      </w:pPr>
-      <w:r>
-        <w:rPr>
-          <w:rtl w:val="0"/>
-        </w:rPr>
-        <w:t xml:space="preserve">Continue: until there are no further possible moves to make</w:t>
-      </w:r>
-    </w:p>
-    <w:p>
-      <w:pPr>
-        <w:ind w:left="0" w:firstLine="0"/>
-        <w:rPr/>
-      </w:pPr>
-      <w:r>
-        <w:rPr>
-          <w:rtl w:val="0"/>
-        </w:rPr>
-      </w:r>
-    </w:p>
-    <w:p>
-      <w:pPr>
-        <w:ind w:left="0" w:firstLine="0"/>
-        <w:rPr>
-          <w:b w:val="1"/>
-        </w:rPr>
-      </w:pPr>
-      <w:r>
-        <w:rPr>
-          <w:b w:val="1"/>
-          <w:rtl w:val="0"/>
-        </w:rPr>
-        <w:t xml:space="preserve">Neural Networks (best case: O(N), worst case O(2^N) )</w:t>
-      </w:r>
-    </w:p>
-    <w:p>
-      <w:pPr>
-        <w:ind w:left="0" w:firstLine="0"/>
-        <w:rPr/>
-      </w:pPr>
-      <w:r>
-        <w:rPr>
-          <w:rtl w:val="0"/>
-        </w:rPr>
-        <w:t xml:space="preserve">Step 1:</w:t>
-      </w:r>
-    </w:p>
-    <w:p>
-      <w:pPr>
-        <w:ind w:left="0" w:firstLine="0"/>
-        <w:rPr/>
-      </w:pPr>
-      <w:r>
-        <w:rPr>
-          <w:rtl w:val="0"/>
-        </w:rPr>
-        <w:t xml:space="preserve">Initialise the chessboard size p=M*N and create p(p-1)/2  neurons with their states and outputs. </w:t>
-      </w:r>
-    </w:p>
-    <w:p>
-      <w:pPr>
-        <w:ind w:left="0" w:firstLine="0"/>
-        <w:rPr/>
-      </w:pPr>
-      <w:r>
-        <w:rPr>
-          <w:rtl w:val="0"/>
-        </w:rPr>
-      </w:r>
-    </w:p>
-    <w:p>
-      <w:pPr>
-        <w:ind w:left="0" w:firstLine="0"/>
-        <w:rPr/>
-      </w:pPr>
-      <w:r>
-        <w:rPr>
-          <w:rtl w:val="0"/>
-        </w:rPr>
-        <w:t xml:space="preserve">Step 2:</w:t>
-      </w:r>
-    </w:p>
-    <w:p>
-      <w:pPr>
-        <w:ind w:left="0" w:firstLine="0"/>
-        <w:rPr/>
-      </w:pPr>
-      <w:r>
-        <w:rPr>
-          <w:rtl w:val="0"/>
-        </w:rPr>
-        <w:t xml:space="preserve">Connect all the neurons with their neighbours based on an ‘L’ shaped pattern</w:t>
-      </w:r>
-    </w:p>
-    <w:p>
-      <w:pPr>
-        <w:ind w:left="0" w:firstLine="0"/>
-        <w:rPr/>
-      </w:pPr>
-      <w:r>
-        <w:rPr>
-          <w:rtl w:val="0"/>
-        </w:rPr>
-      </w:r>
-    </w:p>
-    <w:p>
-      <w:pPr>
-        <w:ind w:left="0" w:firstLine="0"/>
-        <w:rPr/>
-      </w:pPr>
-      <w:r>
-        <w:rPr>
-          <w:rtl w:val="0"/>
-        </w:rPr>
-        <w:t xml:space="preserve">Step 3:</w:t>
-      </w:r>
-    </w:p>
-    <w:p>
-      <w:pPr>
-        <w:ind w:left="0" w:firstLine="0"/>
-        <w:rPr/>
-      </w:pPr>
-      <w:r>
-        <w:rPr>
-          <w:rtl w:val="0"/>
-        </w:rPr>
-        <w:t xml:space="preserve">Randomly initialise the neuron outputs with 0 or 1</w:t>
-      </w:r>
-    </w:p>
-    <w:p>
-      <w:pPr>
-        <w:ind w:left="0" w:firstLine="0"/>
-        <w:rPr/>
-      </w:pPr>
-      <w:r>
-        <w:rPr>
-          <w:rtl w:val="0"/>
-        </w:rPr>
-      </w:r>
-    </w:p>
-    <w:p>
-      <w:pPr>
-        <w:ind w:left="0" w:firstLine="0"/>
-        <w:rPr/>
-      </w:pPr>
-      <w:r>
-        <w:rPr>
-          <w:rtl w:val="0"/>
-        </w:rPr>
-        <w:t xml:space="preserve">Step 4:</w:t>
-      </w:r>
-    </w:p>
-    <w:p>
-      <w:pPr>
-        <w:ind w:left="0" w:firstLine="0"/>
-        <w:rPr/>
-      </w:pPr>
-      <w:r>
-        <w:rPr>
-          <w:rtl w:val="0"/>
-        </w:rPr>
-        <w:t xml:space="preserve">For a chosen number of iterations:</w:t>
-      </w:r>
-    </w:p>
-    <w:p>
-      <w:pPr>
-        <w:ind w:left="0" w:firstLine="0"/>
-        <w:rPr/>
-      </w:pPr>
-      <w:r>
-        <w:rPr>
-          <w:rtl w:val="0"/>
-        </w:rPr>
-        <w:t xml:space="preserve">Update the neuron outputs and neuron states of all the neurons based on the conditions given in the algorithms</w:t>
-      </w:r>
-    </w:p>
-    <w:p>
-      <w:pPr>
-        <w:ind w:left="0" w:firstLine="0"/>
-        <w:rPr/>
-      </w:pPr>
-      <w:r>
-        <w:rPr>
-          <w:rtl w:val="0"/>
-        </w:rPr>
-      </w:r>
-    </w:p>
-    <w:p>
-      <w:pPr>
-        <w:ind w:left="0" w:firstLine="0"/>
-        <w:rPr/>
-      </w:pPr>
-      <w:r>
-        <w:rPr>
-          <w:rtl w:val="0"/>
-        </w:rPr>
-        <w:t xml:space="preserve">Step 5:</w:t>
-      </w:r>
-    </w:p>
-    <w:p>
-      <w:pPr>
-        <w:ind w:left="0" w:firstLine="0"/>
-        <w:rPr/>
-      </w:pPr>
-      <w:r>
-        <w:rPr>
-          <w:rtl w:val="0"/>
-        </w:rPr>
-        <w:t xml:space="preserve">If a state arises where all the degree of vertices of a neuron are 2</w:t>
-      </w:r>
-    </w:p>
-    <w:p>
-      <w:pPr>
-        <w:ind w:left="0" w:firstLine="0"/>
-        <w:rPr/>
-      </w:pPr>
-      <w:r>
-        <w:rPr>
-          <w:rtl w:val="0"/>
-        </w:rPr>
-        <w:t xml:space="preserve">Check: whether the solution found completely interconnected, that is it is not 2 or more subtours of a knight tour on the same chessboard.</w:t>
-      </w:r>
-    </w:p>
-    <w:p>
-      <w:pPr>
-        <w:ind w:left="0" w:firstLine="0"/>
-        <w:rPr/>
-      </w:pPr>
-      <w:r>
-        <w:rPr>
-          <w:rtl w:val="0"/>
-        </w:rPr>
-        <w:t xml:space="preserve">Otherwise:</w:t>
-      </w:r>
-    </w:p>
-    <w:p>
-      <w:pPr>
-        <w:ind w:left="0" w:firstLine="0"/>
-        <w:rPr/>
-      </w:pPr>
-      <w:r>
-        <w:rPr>
-          <w:rtl w:val="0"/>
-        </w:rPr>
-        <w:t xml:space="preserve">Repeat from Step 3</w:t>
-      </w:r>
-      <w:r>
-        <w:rPr>
-          <w:rtl w:val="0"/>
-        </w:rPr>
-      </w:r>
-    </w:p>
-    <w:p>
-      <w:pPr>
-        <w:ind w:left="0" w:firstLine="0"/>
-        <w:rPr/>
-      </w:pPr>
-      <w:r>
-        <w:rPr>
-          <w:rtl w:val="0"/>
-        </w:rPr>
-      </w:r>
-    </w:p>
-    <w:p>
-      <w:pPr>
         <w:keepNext w:val="0"/>
         <w:keepLines w:val="0"/>
         <w:widowControl w:val="1"/>
@@ -3914,54 +3606,6 @@
         <w:spacing w:after="0" w:before="0" w:line="240" w:lineRule="auto"/>
         <w:ind w:left="0" w:right="0" w:firstLine="0"/>
         <w:jc w:val="both"/>
-        <w:rPr/>
-      </w:pPr>
-      <w:r>
-        <w:rPr>
-          <w:rtl w:val="0"/>
-        </w:rPr>
-      </w:r>
-    </w:p>
-    <w:p>
-      <w:pPr>
-        <w:keepNext w:val="0"/>
-        <w:keepLines w:val="0"/>
-        <w:widowControl w:val="1"/>
-        <w:pBdr>
-          <w:top w:space="0" w:sz="0" w:val="nil"/>
-          <w:left w:space="0" w:sz="0" w:val="nil"/>
-          <w:bottom w:space="0" w:sz="0" w:val="nil"/>
-          <w:right w:space="0" w:sz="0" w:val="nil"/>
-          <w:between w:space="0" w:sz="0" w:val="nil"/>
-        </w:pBdr>
-        <w:shd w:fill="auto" w:val="clear"/>
-        <w:spacing w:after="0" w:before="0" w:line="240" w:lineRule="auto"/>
-        <w:ind w:left="0" w:right="0" w:firstLine="0"/>
-        <w:jc w:val="both"/>
-        <w:rPr/>
-      </w:pPr>
-      <w:r>
-        <w:rPr>
-          <w:rtl w:val="0"/>
-        </w:rPr>
-      </w:r>
-    </w:p>
-    <w:p>
-      <w:pPr>
-        <w:keepNext w:val="0"/>
-        <w:keepLines w:val="0"/>
-        <w:widowControl w:val="1"/>
-        <w:pBdr>
-          <w:top w:space="0" w:sz="0" w:val="nil"/>
-          <w:left w:space="0" w:sz="0" w:val="nil"/>
-          <w:bottom w:space="0" w:sz="0" w:val="nil"/>
-          <w:right w:space="0" w:sz="0" w:val="nil"/>
-          <w:between w:space="0" w:sz="0" w:val="nil"/>
-        </w:pBdr>
-        <w:shd w:fill="auto" w:val="clear"/>
-        <w:spacing w:after="0" w:before="0" w:line="240" w:lineRule="auto"/>
-        <w:ind w:left="0" w:right="0" w:firstLine="0"/>
-        <w:jc w:val="both"/>
         <w:rPr>
           <w:rFonts w:ascii="Times" w:cs="Times" w:eastAsia="Times" w:hAnsi="Times"/>
           <w:b w:val="0"/>
@@ -3992,7 +3636,7 @@
       <w:pPr>
         <w:numPr>
           <w:ilvl w:val="0"/>
-          <w:numId w:val="2"/>
+          <w:numId w:val="3"/>
         </w:numPr>
         <w:ind w:left="947" w:hanging="360"/>
         <w:rPr>
@@ -4011,7 +3655,7 @@
       <w:pPr>
         <w:numPr>
           <w:ilvl w:val="0"/>
-          <w:numId w:val="2"/>
+          <w:numId w:val="3"/>
         </w:numPr>
         <w:ind w:left="947" w:hanging="360"/>
         <w:rPr>
@@ -4045,7 +3689,7 @@
       <w:pPr>
         <w:numPr>
           <w:ilvl w:val="0"/>
-          <w:numId w:val="2"/>
+          <w:numId w:val="3"/>
         </w:numPr>
         <w:ind w:left="947" w:hanging="360"/>
         <w:rPr>
@@ -4917,11 +4561,11 @@
       </w:r>
     </w:p>
     <w:sectPr>
-      <w:headerReference r:id="rId16" w:type="default"/>
-      <w:headerReference r:id="rId17" w:type="even"/>
-      <w:footerReference r:id="rId18" w:type="default"/>
-      <w:footerReference r:id="rId19" w:type="first"/>
-      <w:footerReference r:id="rId20" w:type="even"/>
+      <w:headerReference r:id="rId14" w:type="default"/>
+      <w:headerReference r:id="rId15" w:type="even"/>
+      <w:footerReference r:id="rId16" w:type="default"/>
+      <w:footerReference r:id="rId17" w:type="first"/>
+      <w:footerReference r:id="rId18" w:type="even"/>
       <w:pgSz w:h="16840" w:w="11907"/>
       <w:pgMar w:bottom="2948" w:top="2948" w:left="2495" w:right="2495" w:header="2381.1023622047246" w:footer="1388.9763779527561"/>
       <w:pgNumType w:start="1"/>
@@ -4929,67 +4573,6 @@
     </w:sectPr>
   </w:body>
 </w:document>
-</file>
-
-<file path=word/comments.xml><?xml version="1.0" encoding="utf-8"?>
-<w:comments xmlns:mc="http://schemas.openxmlformats.org/markup-compatibility/2006" xmlns:o="urn:schemas-microsoft-com:office:office" xmlns:r="http://schemas.openxmlformats.org/officeDocument/2006/relationships" xmlns:m="http://schemas.openxmlformats.org/officeDocument/2006/math" xmlns:v="urn:schemas-microsoft-com:vml" xmlns:wp="http://schemas.openxmlformats.org/drawingml/2006/wordprocessingDrawing" xmlns:w10="urn:schemas-microsoft-com:office:word" xmlns:w="http://schemas.openxmlformats.org/wordprocessingml/2006/main" xmlns:wne="http://schemas.microsoft.com/office/word/2006/wordml" xmlns:sl="http://schemas.openxmlformats.org/schemaLibrary/2006/main" xmlns:a="http://schemas.openxmlformats.org/drawingml/2006/main" xmlns:pic="http://schemas.openxmlformats.org/drawingml/2006/picture" xmlns:c="http://schemas.openxmlformats.org/drawingml/2006/chart" xmlns:lc="http://schemas.openxmlformats.org/drawingml/2006/lockedCanvas" xmlns:dgm="http://schemas.openxmlformats.org/drawingml/2006/diagram" xmlns:wps="http://schemas.microsoft.com/office/word/2010/wordprocessingShape" xmlns:wpg="http://schemas.microsoft.com/office/word/2010/wordprocessingGroup" xmlns:w14="http://schemas.microsoft.com/office/word/2010/wordml" xmlns:w15="http://schemas.microsoft.com/office/word/2012/wordml">
-  <w:comment w:author="Piyush Mankad" w:id="0" w:date="2020-04-03T06:27:26Z">
-    <w:p>
-      <w:pPr>
-        <w:keepNext w:val="0"/>
-        <w:keepLines w:val="0"/>
-        <w:widowControl w:val="0"/>
-        <w:pBdr>
-          <w:top w:space="0" w:sz="0" w:val="nil"/>
-          <w:left w:space="0" w:sz="0" w:val="nil"/>
-          <w:bottom w:space="0" w:sz="0" w:val="nil"/>
-          <w:right w:space="0" w:sz="0" w:val="nil"/>
-          <w:between w:space="0" w:sz="0" w:val="nil"/>
-        </w:pBdr>
-        <w:shd w:fill="auto" w:val="clear"/>
-        <w:spacing w:after="0" w:before="0" w:line="240" w:lineRule="auto"/>
-        <w:ind w:left="0" w:right="0" w:firstLine="0"/>
-        <w:jc w:val="left"/>
-        <w:rPr>
-          <w:rFonts w:ascii="Arial" w:cs="Arial" w:eastAsia="Arial" w:hAnsi="Arial"/>
-          <w:b w:val="0"/>
-          <w:i w:val="0"/>
-          <w:smallCaps w:val="0"/>
-          <w:strike w:val="0"/>
-          <w:color w:val="000000"/>
-          <w:sz w:val="22"/>
-          <w:szCs w:val="22"/>
-          <w:u w:val="none"/>
-          <w:shd w:fill="auto" w:val="clear"/>
-          <w:vertAlign w:val="baseline"/>
-        </w:rPr>
-      </w:pPr>
-      <w:r>
-        <w:rPr>
-          <w:rFonts w:ascii="Arial" w:cs="Arial" w:eastAsia="Arial" w:hAnsi="Arial"/>
-          <w:b w:val="0"/>
-          <w:i w:val="0"/>
-          <w:smallCaps w:val="0"/>
-          <w:strike w:val="0"/>
-          <w:color w:val="000000"/>
-          <w:sz w:val="22"/>
-          <w:szCs w:val="22"/>
-          <w:u w:val="none"/>
-          <w:shd w:fill="auto" w:val="clear"/>
-          <w:vertAlign w:val="baseline"/>
-          <w:rtl w:val="0"/>
-        </w:rPr>
-        <w:t xml:space="preserve">Knight's tour problem is a special case of NP hard problem of  finding a Hamiltonian path on a  special graph</w:t>
-      </w:r>
-    </w:p>
-  </w:comment>
-</w:comments>
-</file>
-
-<file path=word/commentsExtended.xml><?xml version="1.0" encoding="utf-8"?>
-<w15:commentsEx xmlns:mc="http://schemas.openxmlformats.org/markup-compatibility/2006" xmlns:o="urn:schemas-microsoft-com:office:office" xmlns:r="http://schemas.openxmlformats.org/officeDocument/2006/relationships" xmlns:m="http://schemas.openxmlformats.org/officeDocument/2006/math" xmlns:v="urn:schemas-microsoft-com:vml" xmlns:wp="http://schemas.openxmlformats.org/drawingml/2006/wordprocessingDrawing" xmlns:w10="urn:schemas-microsoft-com:office:word" xmlns:w="http://schemas.openxmlformats.org/wordprocessingml/2006/main" xmlns:wne="http://schemas.microsoft.com/office/word/2006/wordml" xmlns:sl="http://schemas.openxmlformats.org/schemaLibrary/2006/main" xmlns:a="http://schemas.openxmlformats.org/drawingml/2006/main" xmlns:pic="http://schemas.openxmlformats.org/drawingml/2006/picture" xmlns:c="http://schemas.openxmlformats.org/drawingml/2006/chart" xmlns:lc="http://schemas.openxmlformats.org/drawingml/2006/lockedCanvas" xmlns:dgm="http://schemas.openxmlformats.org/drawingml/2006/diagram" xmlns:wps="http://schemas.microsoft.com/office/word/2010/wordprocessingShape" xmlns:wpg="http://schemas.microsoft.com/office/word/2010/wordprocessingGroup" xmlns:w14="http://schemas.microsoft.com/office/word/2010/wordml" xmlns:w15="http://schemas.microsoft.com/office/word/2012/wordml">
-  <w15:commentEx w15:paraId="000000BE" w15:done="0"/>
-</w15:commentsEx>
 </file>
 
 <file path=word/footer1.xml><?xml version="1.0" encoding="utf-8"?>
@@ -5206,6 +4789,116 @@
   <w:abstractNum w:abstractNumId="2">
     <w:lvl w:ilvl="0">
       <w:start w:val="1"/>
+      <w:numFmt w:val="decimal"/>
+      <w:lvlText w:val="%1."/>
+      <w:lvlJc w:val="left"/>
+      <w:pPr>
+        <w:ind w:left="1440" w:hanging="360"/>
+      </w:pPr>
+      <w:rPr>
+        <w:u w:val="none"/>
+      </w:rPr>
+    </w:lvl>
+    <w:lvl w:ilvl="1">
+      <w:start w:val="1"/>
+      <w:numFmt w:val="lowerLetter"/>
+      <w:lvlText w:val="%2."/>
+      <w:lvlJc w:val="left"/>
+      <w:pPr>
+        <w:ind w:left="2160" w:hanging="360"/>
+      </w:pPr>
+      <w:rPr>
+        <w:u w:val="none"/>
+      </w:rPr>
+    </w:lvl>
+    <w:lvl w:ilvl="2">
+      <w:start w:val="1"/>
+      <w:numFmt w:val="lowerRoman"/>
+      <w:lvlText w:val="%3."/>
+      <w:lvlJc w:val="right"/>
+      <w:pPr>
+        <w:ind w:left="2880" w:hanging="360"/>
+      </w:pPr>
+      <w:rPr>
+        <w:u w:val="none"/>
+      </w:rPr>
+    </w:lvl>
+    <w:lvl w:ilvl="3">
+      <w:start w:val="1"/>
+      <w:numFmt w:val="decimal"/>
+      <w:lvlText w:val="%4."/>
+      <w:lvlJc w:val="left"/>
+      <w:pPr>
+        <w:ind w:left="3600" w:hanging="360"/>
+      </w:pPr>
+      <w:rPr>
+        <w:u w:val="none"/>
+      </w:rPr>
+    </w:lvl>
+    <w:lvl w:ilvl="4">
+      <w:start w:val="1"/>
+      <w:numFmt w:val="lowerLetter"/>
+      <w:lvlText w:val="%5."/>
+      <w:lvlJc w:val="left"/>
+      <w:pPr>
+        <w:ind w:left="4320" w:hanging="360"/>
+      </w:pPr>
+      <w:rPr>
+        <w:u w:val="none"/>
+      </w:rPr>
+    </w:lvl>
+    <w:lvl w:ilvl="5">
+      <w:start w:val="1"/>
+      <w:numFmt w:val="lowerRoman"/>
+      <w:lvlText w:val="%6."/>
+      <w:lvlJc w:val="right"/>
+      <w:pPr>
+        <w:ind w:left="5040" w:hanging="360"/>
+      </w:pPr>
+      <w:rPr>
+        <w:u w:val="none"/>
+      </w:rPr>
+    </w:lvl>
+    <w:lvl w:ilvl="6">
+      <w:start w:val="1"/>
+      <w:numFmt w:val="decimal"/>
+      <w:lvlText w:val="%7."/>
+      <w:lvlJc w:val="left"/>
+      <w:pPr>
+        <w:ind w:left="5760" w:hanging="360"/>
+      </w:pPr>
+      <w:rPr>
+        <w:u w:val="none"/>
+      </w:rPr>
+    </w:lvl>
+    <w:lvl w:ilvl="7">
+      <w:start w:val="1"/>
+      <w:numFmt w:val="lowerLetter"/>
+      <w:lvlText w:val="%8."/>
+      <w:lvlJc w:val="left"/>
+      <w:pPr>
+        <w:ind w:left="6480" w:hanging="360"/>
+      </w:pPr>
+      <w:rPr>
+        <w:u w:val="none"/>
+      </w:rPr>
+    </w:lvl>
+    <w:lvl w:ilvl="8">
+      <w:start w:val="1"/>
+      <w:numFmt w:val="lowerRoman"/>
+      <w:lvlText w:val="%9."/>
+      <w:lvlJc w:val="right"/>
+      <w:pPr>
+        <w:ind w:left="7200" w:hanging="360"/>
+      </w:pPr>
+      <w:rPr>
+        <w:u w:val="none"/>
+      </w:rPr>
+    </w:lvl>
+  </w:abstractNum>
+  <w:abstractNum w:abstractNumId="3">
+    <w:lvl w:ilvl="0">
+      <w:start w:val="1"/>
       <w:numFmt w:val="bullet"/>
       <w:lvlText w:val="●"/>
       <w:lvlJc w:val="left"/>
@@ -5315,125 +5008,6 @@
       <w:lvlJc w:val="left"/>
       <w:pPr>
         <w:ind w:left="6707" w:hanging="360"/>
-      </w:pPr>
-      <w:rPr>
-        <w:rFonts w:ascii="Noto Sans Symbols" w:cs="Noto Sans Symbols" w:eastAsia="Noto Sans Symbols" w:hAnsi="Noto Sans Symbols"/>
-        <w:vertAlign w:val="baseline"/>
-      </w:rPr>
-    </w:lvl>
-  </w:abstractNum>
-  <w:abstractNum w:abstractNumId="3">
-    <w:lvl w:ilvl="0">
-      <w:start w:val="1"/>
-      <w:numFmt w:val="bullet"/>
-      <w:lvlText w:val="●"/>
-      <w:lvlJc w:val="left"/>
-      <w:pPr>
-        <w:ind w:left="720" w:hanging="360"/>
-      </w:pPr>
-      <w:rPr>
-        <w:rFonts w:ascii="Noto Sans Symbols" w:cs="Noto Sans Symbols" w:eastAsia="Noto Sans Symbols" w:hAnsi="Noto Sans Symbols"/>
-        <w:vertAlign w:val="baseline"/>
-      </w:rPr>
-    </w:lvl>
-    <w:lvl w:ilvl="1">
-      <w:start w:val="1"/>
-      <w:numFmt w:val="bullet"/>
-      <w:lvlText w:val="o"/>
-      <w:lvlJc w:val="left"/>
-      <w:pPr>
-        <w:ind w:left="1440" w:hanging="360"/>
-      </w:pPr>
-      <w:rPr>
-        <w:rFonts w:ascii="Courier New" w:cs="Courier New" w:eastAsia="Courier New" w:hAnsi="Courier New"/>
-        <w:vertAlign w:val="baseline"/>
-      </w:rPr>
-    </w:lvl>
-    <w:lvl w:ilvl="2">
-      <w:start w:val="1"/>
-      <w:numFmt w:val="bullet"/>
-      <w:lvlText w:val="▪"/>
-      <w:lvlJc w:val="left"/>
-      <w:pPr>
-        <w:ind w:left="2160" w:hanging="360"/>
-      </w:pPr>
-      <w:rPr>
-        <w:rFonts w:ascii="Noto Sans Symbols" w:cs="Noto Sans Symbols" w:eastAsia="Noto Sans Symbols" w:hAnsi="Noto Sans Symbols"/>
-        <w:vertAlign w:val="baseline"/>
-      </w:rPr>
-    </w:lvl>
-    <w:lvl w:ilvl="3">
-      <w:start w:val="1"/>
-      <w:numFmt w:val="bullet"/>
-      <w:lvlText w:val="●"/>
-      <w:lvlJc w:val="left"/>
-      <w:pPr>
-        <w:ind w:left="2880" w:hanging="360"/>
-      </w:pPr>
-      <w:rPr>
-        <w:rFonts w:ascii="Noto Sans Symbols" w:cs="Noto Sans Symbols" w:eastAsia="Noto Sans Symbols" w:hAnsi="Noto Sans Symbols"/>
-        <w:vertAlign w:val="baseline"/>
-      </w:rPr>
-    </w:lvl>
-    <w:lvl w:ilvl="4">
-      <w:start w:val="1"/>
-      <w:numFmt w:val="bullet"/>
-      <w:lvlText w:val="o"/>
-      <w:lvlJc w:val="left"/>
-      <w:pPr>
-        <w:ind w:left="3600" w:hanging="360"/>
-      </w:pPr>
-      <w:rPr>
-        <w:rFonts w:ascii="Courier New" w:cs="Courier New" w:eastAsia="Courier New" w:hAnsi="Courier New"/>
-        <w:vertAlign w:val="baseline"/>
-      </w:rPr>
-    </w:lvl>
-    <w:lvl w:ilvl="5">
-      <w:start w:val="1"/>
-      <w:numFmt w:val="bullet"/>
-      <w:lvlText w:val="▪"/>
-      <w:lvlJc w:val="left"/>
-      <w:pPr>
-        <w:ind w:left="4320" w:hanging="360"/>
-      </w:pPr>
-      <w:rPr>
-        <w:rFonts w:ascii="Noto Sans Symbols" w:cs="Noto Sans Symbols" w:eastAsia="Noto Sans Symbols" w:hAnsi="Noto Sans Symbols"/>
-        <w:vertAlign w:val="baseline"/>
-      </w:rPr>
-    </w:lvl>
-    <w:lvl w:ilvl="6">
-      <w:start w:val="1"/>
-      <w:numFmt w:val="bullet"/>
-      <w:lvlText w:val="●"/>
-      <w:lvlJc w:val="left"/>
-      <w:pPr>
-        <w:ind w:left="5040" w:hanging="360"/>
-      </w:pPr>
-      <w:rPr>
-        <w:rFonts w:ascii="Noto Sans Symbols" w:cs="Noto Sans Symbols" w:eastAsia="Noto Sans Symbols" w:hAnsi="Noto Sans Symbols"/>
-        <w:vertAlign w:val="baseline"/>
-      </w:rPr>
-    </w:lvl>
-    <w:lvl w:ilvl="7">
-      <w:start w:val="1"/>
-      <w:numFmt w:val="bullet"/>
-      <w:lvlText w:val="o"/>
-      <w:lvlJc w:val="left"/>
-      <w:pPr>
-        <w:ind w:left="5760" w:hanging="360"/>
-      </w:pPr>
-      <w:rPr>
-        <w:rFonts w:ascii="Courier New" w:cs="Courier New" w:eastAsia="Courier New" w:hAnsi="Courier New"/>
-        <w:vertAlign w:val="baseline"/>
-      </w:rPr>
-    </w:lvl>
-    <w:lvl w:ilvl="8">
-      <w:start w:val="1"/>
-      <w:numFmt w:val="bullet"/>
-      <w:lvlText w:val="▪"/>
-      <w:lvlJc w:val="left"/>
-      <w:pPr>
-        <w:ind w:left="6480" w:hanging="360"/>
       </w:pPr>
       <w:rPr>
         <w:rFonts w:ascii="Noto Sans Symbols" w:cs="Noto Sans Symbols" w:eastAsia="Noto Sans Symbols" w:hAnsi="Noto Sans Symbols"/>
@@ -5552,6 +5126,116 @@
     </w:lvl>
   </w:abstractNum>
   <w:abstractNum w:abstractNumId="5">
+    <w:lvl w:ilvl="0">
+      <w:start w:val="1"/>
+      <w:numFmt w:val="decimal"/>
+      <w:lvlText w:val="%1."/>
+      <w:lvlJc w:val="left"/>
+      <w:pPr>
+        <w:ind w:left="720" w:hanging="360"/>
+      </w:pPr>
+      <w:rPr>
+        <w:u w:val="none"/>
+      </w:rPr>
+    </w:lvl>
+    <w:lvl w:ilvl="1">
+      <w:start w:val="1"/>
+      <w:numFmt w:val="lowerLetter"/>
+      <w:lvlText w:val="%2."/>
+      <w:lvlJc w:val="left"/>
+      <w:pPr>
+        <w:ind w:left="1440" w:hanging="360"/>
+      </w:pPr>
+      <w:rPr>
+        <w:u w:val="none"/>
+      </w:rPr>
+    </w:lvl>
+    <w:lvl w:ilvl="2">
+      <w:start w:val="1"/>
+      <w:numFmt w:val="lowerRoman"/>
+      <w:lvlText w:val="%3."/>
+      <w:lvlJc w:val="right"/>
+      <w:pPr>
+        <w:ind w:left="2160" w:hanging="360"/>
+      </w:pPr>
+      <w:rPr>
+        <w:u w:val="none"/>
+      </w:rPr>
+    </w:lvl>
+    <w:lvl w:ilvl="3">
+      <w:start w:val="1"/>
+      <w:numFmt w:val="decimal"/>
+      <w:lvlText w:val="%4."/>
+      <w:lvlJc w:val="left"/>
+      <w:pPr>
+        <w:ind w:left="2880" w:hanging="360"/>
+      </w:pPr>
+      <w:rPr>
+        <w:u w:val="none"/>
+      </w:rPr>
+    </w:lvl>
+    <w:lvl w:ilvl="4">
+      <w:start w:val="1"/>
+      <w:numFmt w:val="lowerLetter"/>
+      <w:lvlText w:val="%5."/>
+      <w:lvlJc w:val="left"/>
+      <w:pPr>
+        <w:ind w:left="3600" w:hanging="360"/>
+      </w:pPr>
+      <w:rPr>
+        <w:u w:val="none"/>
+      </w:rPr>
+    </w:lvl>
+    <w:lvl w:ilvl="5">
+      <w:start w:val="1"/>
+      <w:numFmt w:val="lowerRoman"/>
+      <w:lvlText w:val="%6."/>
+      <w:lvlJc w:val="right"/>
+      <w:pPr>
+        <w:ind w:left="4320" w:hanging="360"/>
+      </w:pPr>
+      <w:rPr>
+        <w:u w:val="none"/>
+      </w:rPr>
+    </w:lvl>
+    <w:lvl w:ilvl="6">
+      <w:start w:val="1"/>
+      <w:numFmt w:val="decimal"/>
+      <w:lvlText w:val="%7."/>
+      <w:lvlJc w:val="left"/>
+      <w:pPr>
+        <w:ind w:left="5040" w:hanging="360"/>
+      </w:pPr>
+      <w:rPr>
+        <w:u w:val="none"/>
+      </w:rPr>
+    </w:lvl>
+    <w:lvl w:ilvl="7">
+      <w:start w:val="1"/>
+      <w:numFmt w:val="lowerLetter"/>
+      <w:lvlText w:val="%8."/>
+      <w:lvlJc w:val="left"/>
+      <w:pPr>
+        <w:ind w:left="5760" w:hanging="360"/>
+      </w:pPr>
+      <w:rPr>
+        <w:u w:val="none"/>
+      </w:rPr>
+    </w:lvl>
+    <w:lvl w:ilvl="8">
+      <w:start w:val="1"/>
+      <w:numFmt w:val="lowerRoman"/>
+      <w:lvlText w:val="%9."/>
+      <w:lvlJc w:val="right"/>
+      <w:pPr>
+        <w:ind w:left="6480" w:hanging="360"/>
+      </w:pPr>
+      <w:rPr>
+        <w:u w:val="none"/>
+      </w:rPr>
+    </w:lvl>
+  </w:abstractNum>
+  <w:abstractNum w:abstractNumId="6">
     <w:lvl w:ilvl="0">
       <w:start w:val="1"/>
       <w:numFmt w:val="decimal"/>
@@ -5675,6 +5359,9 @@
   </w:num>
   <w:num w:numId="5">
     <w:abstractNumId w:val="5"/>
+  </w:num>
+  <w:num w:numId="6">
+    <w:abstractNumId w:val="6"/>
   </w:num>
 </w:numbering>
 </file>
@@ -7587,7 +7274,7 @@
 
 <file path=customXML/item1.xml><?xml version="1.0" encoding="utf-8"?>
 <go:gDocsCustomXmlDataStorage xmlns:go="http://customooxmlschemas.google.com/" xmlns:r="http://schemas.openxmlformats.org/officeDocument/2006/relationships">
-  <go:docsCustomData xmlns:go="http://customooxmlschemas.google.com/" roundtripDataSignature="AMtx7mjqrDlh7r/1B4Myj2lwcUJYVvVzqQ==">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</go:docsCustomData>
+  <go:docsCustomData xmlns:go="http://customooxmlschemas.google.com/" roundtripDataSignature="AMtx7mjJbzBbZzMNLClo/J5TqTM8pWMltQ==">AMUW2mWT9MOPK9WntEIRXRKEnG1EmKJr0b219erHLQOvARISNpIF+1tVevQkB5/+UxEITYyCKWq4uwX6j19Y+wx9R8T+uDI0GXbMCOs7QtL5/JuqsY7705MANIWPW1LNV2LyhsbiZIXJ</go:docsCustomData>
 </go:gDocsCustomXmlDataStorage>
 </file>
 

</xml_diff>